<commit_message>
Update ĐATN_Chương_3_Nguyễn Duy Tân_HK2_2024.docx
</commit_message>
<xml_diff>
--- a/ĐATN_Chương_3_Nguyễn Duy Tân_HK2_2024.docx
+++ b/ĐATN_Chương_3_Nguyễn Duy Tân_HK2_2024.docx
@@ -410,7 +410,6 @@
               <w:spacing w:before="120"/>
               <w:jc w:val="right"/>
             </w:pPr>
-            <w:proofErr w:type="gramStart"/>
             <w:r>
               <w:t>Ngành</w:t>
             </w:r>
@@ -420,7 +419,6 @@
             <w:r>
               <w:t>:</w:t>
             </w:r>
-            <w:proofErr w:type="gramEnd"/>
             <w:r>
               <w:t xml:space="preserve"> </w:t>
             </w:r>
@@ -5593,28 +5591,36 @@
         </w:numPr>
         <w:ind w:left="720" w:hanging="720"/>
         <w:rPr>
-          <w:iCs/>
+          <w:b w:val="0"/>
+          <w:bCs w:val="0"/>
+          <w:i w:val="0"/>
         </w:rPr>
       </w:pPr>
       <w:bookmarkStart w:id="24" w:name="_Toc156485812"/>
       <w:bookmarkStart w:id="25" w:name="_Toc169651987"/>
       <w:r>
         <w:rPr>
-          <w:iCs/>
+          <w:b w:val="0"/>
+          <w:bCs w:val="0"/>
+          <w:i w:val="0"/>
         </w:rPr>
         <w:t xml:space="preserve">2.2.1 </w:t>
       </w:r>
       <w:bookmarkEnd w:id="24"/>
       <w:r>
         <w:rPr>
-          <w:iCs/>
+          <w:b w:val="0"/>
+          <w:bCs w:val="0"/>
+          <w:i w:val="0"/>
         </w:rPr>
         <w:t>Hồi quy Logistic</w:t>
       </w:r>
       <w:bookmarkEnd w:id="25"/>
       <w:r>
         <w:rPr>
-          <w:iCs/>
+          <w:b w:val="0"/>
+          <w:bCs w:val="0"/>
+          <w:i w:val="0"/>
         </w:rPr>
         <w:t xml:space="preserve"> </w:t>
       </w:r>
@@ -6080,21 +6086,27 @@
         </w:numPr>
         <w:ind w:left="720" w:hanging="720"/>
         <w:rPr>
-          <w:iCs/>
+          <w:b w:val="0"/>
+          <w:bCs w:val="0"/>
+          <w:i w:val="0"/>
         </w:rPr>
       </w:pPr>
       <w:bookmarkStart w:id="29" w:name="_Toc156485813"/>
       <w:bookmarkStart w:id="30" w:name="_Toc169651988"/>
       <w:r>
         <w:rPr>
-          <w:iCs/>
+          <w:b w:val="0"/>
+          <w:bCs w:val="0"/>
+          <w:i w:val="0"/>
         </w:rPr>
         <w:t xml:space="preserve">2.2.2 </w:t>
       </w:r>
       <w:bookmarkEnd w:id="29"/>
       <w:r>
         <w:rPr>
-          <w:iCs/>
+          <w:b w:val="0"/>
+          <w:bCs w:val="0"/>
+          <w:i w:val="0"/>
         </w:rPr>
         <w:t>DecisionTreeClassifier</w:t>
       </w:r>
@@ -6499,17 +6511,36 @@
           <w:b w:val="0"/>
           <w:bCs w:val="0"/>
           <w:i w:val="0"/>
-          <w:iCs/>
           <w:szCs w:val="26"/>
         </w:rPr>
       </w:pPr>
       <w:bookmarkStart w:id="34" w:name="_Toc169651989"/>
       <w:r>
         <w:rPr>
-          <w:iCs/>
+          <w:b w:val="0"/>
+          <w:bCs w:val="0"/>
+          <w:i w:val="0"/>
           <w:szCs w:val="26"/>
         </w:rPr>
-        <w:t>2.2.4 RandomForestClassifier</w:t>
+        <w:t>2.2.</w:t>
+      </w:r>
+      <w:r>
+        <w:rPr>
+          <w:b w:val="0"/>
+          <w:bCs w:val="0"/>
+          <w:i w:val="0"/>
+          <w:szCs w:val="26"/>
+        </w:rPr>
+        <w:t>3</w:t>
+      </w:r>
+      <w:r>
+        <w:rPr>
+          <w:b w:val="0"/>
+          <w:bCs w:val="0"/>
+          <w:i w:val="0"/>
+          <w:szCs w:val="26"/>
+        </w:rPr>
+        <w:t xml:space="preserve"> RandomForestClassifier</w:t>
       </w:r>
       <w:bookmarkEnd w:id="34"/>
     </w:p>
@@ -7001,37 +7032,7 @@
         <w:rPr>
           <w:szCs w:val="26"/>
         </w:rPr>
-        <w:t>g</w:t>
-      </w:r>
-      <w:r>
-        <w:rPr>
-          <w:szCs w:val="26"/>
-        </w:rPr>
-        <w:t xml:space="preserve">iá trị Accuracy cao </w:t>
-      </w:r>
-      <w:r>
-        <w:rPr>
-          <w:szCs w:val="26"/>
-        </w:rPr>
-        <w:t>c</w:t>
-      </w:r>
-      <w:r>
-        <w:rPr>
-          <w:szCs w:val="26"/>
-        </w:rPr>
-        <w:t>ho thấy mô hình có khả năng phân loại chính xác các mẫu dữ liệu</w:t>
-      </w:r>
-      <w:r>
-        <w:rPr>
-          <w:szCs w:val="26"/>
-        </w:rPr>
-        <w:t xml:space="preserve"> và ngược lại khi g</w:t>
-      </w:r>
-      <w:r>
-        <w:rPr>
-          <w:szCs w:val="26"/>
-        </w:rPr>
-        <w:t>iá trị Accuracy thấp</w:t>
+        <w:t>giá trị Accuracy cao cho thấy mô hình có khả năng phân loại chính xác các mẫu dữ liệu và ngược lại khi giá trị Accuracy thấp</w:t>
       </w:r>
       <w:r>
         <w:rPr>
@@ -7045,25 +7046,7 @@
         <w:rPr>
           <w:szCs w:val="26"/>
         </w:rPr>
-        <w:t>ta thấy</w:t>
-      </w:r>
-      <w:r>
-        <w:rPr>
-          <w:szCs w:val="26"/>
-        </w:rPr>
-        <w:t xml:space="preserve"> mô hình </w:t>
-      </w:r>
-      <w:r>
-        <w:rPr>
-          <w:szCs w:val="26"/>
-        </w:rPr>
-        <w:t>đang</w:t>
-      </w:r>
-      <w:r>
-        <w:rPr>
-          <w:szCs w:val="26"/>
-        </w:rPr>
-        <w:t xml:space="preserve"> phân loại sai nhiều mẫu dữ liệu.</w:t>
+        <w:t>ta thấy mô hình đang phân loại sai nhiều mẫu dữ liệu.</w:t>
       </w:r>
       <w:r>
         <w:rPr>
@@ -7079,16 +7062,41 @@
         <w:pStyle w:val="Content"/>
       </w:pPr>
       <w:r>
+        <w:t xml:space="preserve">Ưu điểm của </w:t>
+      </w:r>
+      <w:r>
+        <w:t xml:space="preserve">Accuracy </w:t>
+      </w:r>
+      <w:r>
+        <w:t>là đơn giản và trực quan trong việc đo lường hiệu suất của một mô hình hay hệ thống bằng cách trực tiếp tính toán tỷ lệ đúng trên tổng số trường hợp xét</w:t>
+      </w:r>
+      <w:r>
+        <w:t>.</w:t>
+      </w:r>
+      <w:r>
         <w:rPr>
           <w:rFonts w:asciiTheme="minorHAnsi" w:hAnsiTheme="minorHAnsi" w:cstheme="minorHAnsi"/>
           <w:lang w:val="vi-VN"/>
         </w:rPr>
-        <w:t>Nhược điểm</w:t>
+        <w:t xml:space="preserve"> </w:t>
       </w:r>
       <w:r>
         <w:rPr>
           <w:rFonts w:asciiTheme="minorHAnsi" w:hAnsiTheme="minorHAnsi" w:cstheme="minorHAnsi"/>
         </w:rPr>
+        <w:t>Tuy nhiên, n</w:t>
+      </w:r>
+      <w:r>
+        <w:rPr>
+          <w:rFonts w:asciiTheme="minorHAnsi" w:hAnsiTheme="minorHAnsi" w:cstheme="minorHAnsi"/>
+          <w:lang w:val="vi-VN"/>
+        </w:rPr>
+        <w:t>hược điểm</w:t>
+      </w:r>
+      <w:r>
+        <w:rPr>
+          <w:rFonts w:asciiTheme="minorHAnsi" w:hAnsiTheme="minorHAnsi" w:cstheme="minorHAnsi"/>
+        </w:rPr>
         <w:t xml:space="preserve"> của Accuracy là</w:t>
       </w:r>
       <w:r>
@@ -7101,7 +7109,26 @@
         <w:rPr>
           <w:lang w:val="vi-VN"/>
         </w:rPr>
-        <w:t>Điều này có thể dẫn tới việc không phản ánh đúng về hiệu suất của mô hình trên các trường hợp cụ thể, đặc biệt khi tập dữ liệu mất cân bằng. Độ chính xác cũng không thể đo lường được sự chênh lệch của mô hình giữa các lớp dữ liệu, khiến cho một mô hình có độ chính xác cao tổng thể vẫn có thể dự đoán kém trên các lớp thiểu số.</w:t>
+        <w:t xml:space="preserve">Điều này có thể dẫn tới việc không phản ánh đúng về hiệu suất của mô hình trên các trường hợp cụ thể, đặc biệt khi tập dữ liệu mất cân bằng. </w:t>
+      </w:r>
+      <w:r>
+        <w:rPr>
+          <w:lang w:val="vi-VN"/>
+        </w:rPr>
+        <w:t>Accuracy</w:t>
+      </w:r>
+      <w:r>
+        <w:rPr>
+          <w:lang w:val="vi-VN"/>
+        </w:rPr>
+        <w:t xml:space="preserve"> cũng không thể đo lường được sự chênh lệch của mô hình giữa các lớp dữ liệu, khiến </w:t>
+      </w:r>
+      <w:r>
+        <w:rPr>
+          <w:lang w:val="vi-VN"/>
+        </w:rPr>
+        <w:lastRenderedPageBreak/>
+        <w:t>cho một mô hình có độ chính xác cao tổng thể vẫn có thể dự đoán kém trên các lớp thiểu số.</w:t>
       </w:r>
     </w:p>
     <w:p>
@@ -7117,10 +7144,7 @@
         <w:t xml:space="preserve">2. </w:t>
       </w:r>
       <w:r>
-        <w:t>P</w:t>
-      </w:r>
-      <w:r>
-        <w:t>recision</w:t>
+        <w:t>Precision</w:t>
       </w:r>
       <w:bookmarkEnd w:id="38"/>
     </w:p>
@@ -7135,7 +7159,6 @@
         <w:rPr>
           <w:szCs w:val="26"/>
         </w:rPr>
-        <w:lastRenderedPageBreak/>
         <w:t xml:space="preserve">Precision là phương pháp đánh giá mô hình </w:t>
       </w:r>
       <w:r>
@@ -7146,8 +7169,6 @@
       </w:r>
       <w:r>
         <w:rPr>
-          <w:b/>
-          <w:bCs/>
           <w:szCs w:val="26"/>
         </w:rPr>
         <w:t>đúng</w:t>
@@ -7160,8 +7181,6 @@
       </w:r>
       <w:r>
         <w:rPr>
-          <w:b/>
-          <w:bCs/>
           <w:szCs w:val="26"/>
         </w:rPr>
         <w:t>positive</w:t>
@@ -7189,14 +7208,12 @@
       <w:pPr>
         <w:spacing w:before="100" w:beforeAutospacing="1" w:after="100" w:afterAutospacing="1" w:line="240" w:lineRule="auto"/>
         <w:rPr>
-          <w:sz w:val="24"/>
-          <w:szCs w:val="24"/>
-        </w:rPr>
-      </w:pPr>
-      <w:r>
-        <w:rPr>
-          <w:sz w:val="24"/>
-          <w:szCs w:val="24"/>
+          <w:szCs w:val="26"/>
+        </w:rPr>
+      </w:pPr>
+      <w:r>
+        <w:rPr>
+          <w:szCs w:val="26"/>
         </w:rPr>
         <w:t>Công thức tính Precision:</w:t>
       </w:r>
@@ -7222,15 +7239,16 @@
           <w:tab w:val="left" w:pos="14656"/>
         </w:tabs>
         <w:spacing w:line="240" w:lineRule="auto"/>
+        <w:jc w:val="center"/>
         <w:rPr>
           <w:rFonts w:ascii="Courier New" w:hAnsi="Courier New" w:cs="Courier New"/>
-          <w:sz w:val="20"/>
+          <w:szCs w:val="26"/>
         </w:rPr>
       </w:pPr>
       <w:r>
         <w:rPr>
           <w:rFonts w:ascii="Courier New" w:hAnsi="Courier New" w:cs="Courier New"/>
-          <w:sz w:val="20"/>
+          <w:szCs w:val="26"/>
         </w:rPr>
         <w:t>Precision = TP / (TP + FP)</w:t>
       </w:r>
@@ -7244,18 +7262,16 @@
         <w:shd w:val="clear" w:color="auto" w:fill="FFFFFF"/>
         <w:spacing w:before="100" w:beforeAutospacing="1" w:after="100" w:afterAutospacing="1" w:line="240" w:lineRule="auto"/>
         <w:rPr>
-          <w:rFonts w:ascii="Helvetica" w:hAnsi="Helvetica" w:cs="Helvetica"/>
+          <w:rFonts w:asciiTheme="minorHAnsi" w:hAnsiTheme="minorHAnsi" w:cstheme="minorHAnsi"/>
           <w:color w:val="333333"/>
-          <w:sz w:val="21"/>
-          <w:szCs w:val="21"/>
-        </w:rPr>
-      </w:pPr>
-      <w:r>
-        <w:rPr>
-          <w:rFonts w:ascii="Helvetica" w:hAnsi="Helvetica" w:cs="Helvetica"/>
+          <w:szCs w:val="26"/>
+        </w:rPr>
+      </w:pPr>
+      <w:r>
+        <w:rPr>
+          <w:rFonts w:asciiTheme="minorHAnsi" w:hAnsiTheme="minorHAnsi" w:cstheme="minorHAnsi"/>
           <w:color w:val="333333"/>
-          <w:sz w:val="21"/>
-          <w:szCs w:val="21"/>
+          <w:szCs w:val="26"/>
         </w:rPr>
         <w:t>TP (True Positive): Tổng số trường hợp dự báo khớp Positive.</w:t>
       </w:r>
@@ -7269,18 +7285,16 @@
         <w:shd w:val="clear" w:color="auto" w:fill="FFFFFF"/>
         <w:spacing w:before="100" w:beforeAutospacing="1" w:after="100" w:afterAutospacing="1" w:line="240" w:lineRule="auto"/>
         <w:rPr>
-          <w:rFonts w:ascii="Helvetica" w:hAnsi="Helvetica" w:cs="Helvetica"/>
+          <w:rFonts w:asciiTheme="minorHAnsi" w:hAnsiTheme="minorHAnsi" w:cstheme="minorHAnsi"/>
           <w:color w:val="333333"/>
-          <w:sz w:val="21"/>
-          <w:szCs w:val="21"/>
-        </w:rPr>
-      </w:pPr>
-      <w:r>
-        <w:rPr>
-          <w:rFonts w:ascii="Helvetica" w:hAnsi="Helvetica" w:cs="Helvetica"/>
+          <w:szCs w:val="26"/>
+        </w:rPr>
+      </w:pPr>
+      <w:r>
+        <w:rPr>
+          <w:rFonts w:asciiTheme="minorHAnsi" w:hAnsiTheme="minorHAnsi" w:cstheme="minorHAnsi"/>
           <w:color w:val="333333"/>
-          <w:sz w:val="21"/>
-          <w:szCs w:val="21"/>
+          <w:szCs w:val="26"/>
         </w:rPr>
         <w:t>TN (True Negative): Tổng số trường hợp dự báo khớp Negative.</w:t>
       </w:r>
@@ -7294,6 +7308,25 @@
         <w:shd w:val="clear" w:color="auto" w:fill="FFFFFF"/>
         <w:spacing w:before="100" w:beforeAutospacing="1" w:after="100" w:afterAutospacing="1" w:line="240" w:lineRule="auto"/>
         <w:rPr>
+          <w:rFonts w:asciiTheme="minorHAnsi" w:hAnsiTheme="minorHAnsi" w:cstheme="minorHAnsi"/>
+          <w:color w:val="333333"/>
+          <w:szCs w:val="26"/>
+        </w:rPr>
+      </w:pPr>
+      <w:r>
+        <w:rPr>
+          <w:rFonts w:asciiTheme="minorHAnsi" w:hAnsiTheme="minorHAnsi" w:cstheme="minorHAnsi"/>
+          <w:color w:val="333333"/>
+          <w:szCs w:val="26"/>
+        </w:rPr>
+        <w:t>FP (False Positive): Tổng số trường hợp dự báo các quan sát thuộc nhãn Negative thành Positive.</w:t>
+      </w:r>
+    </w:p>
+    <w:p>
+      <w:pPr>
+        <w:shd w:val="clear" w:color="auto" w:fill="FFFFFF"/>
+        <w:spacing w:before="100" w:beforeAutospacing="1" w:after="100" w:afterAutospacing="1" w:line="240" w:lineRule="auto"/>
+        <w:rPr>
           <w:rFonts w:ascii="Helvetica" w:hAnsi="Helvetica" w:cs="Helvetica"/>
           <w:color w:val="333333"/>
           <w:sz w:val="21"/>
@@ -7301,13 +7334,31 @@
         </w:rPr>
       </w:pPr>
       <w:r>
-        <w:rPr>
-          <w:rFonts w:ascii="Helvetica" w:hAnsi="Helvetica" w:cs="Helvetica"/>
-          <w:color w:val="333333"/>
-          <w:sz w:val="21"/>
-          <w:szCs w:val="21"/>
-        </w:rPr>
-        <w:t>FP (False Positive): Tổng số trường hợp dự báo các quan sát thuộc nhãn Negative thành Positive.</w:t>
+        <w:t xml:space="preserve">Ưu điểm lớn nhất của </w:t>
+      </w:r>
+      <w:r>
+        <w:t>P</w:t>
+      </w:r>
+      <w:r>
+        <w:t>recision là nó phù hợp cho các bài toán mà false positive gây hậu quả nghiêm trọng hơn</w:t>
+      </w:r>
+      <w:r>
+        <w:t xml:space="preserve"> false negative</w:t>
+      </w:r>
+      <w:r>
+        <w:t xml:space="preserve">, ví dụ như phát hiện lừa đảo, ung thư. Tuy nhiên, nhược điểm của </w:t>
+      </w:r>
+      <w:r>
+        <w:t>P</w:t>
+      </w:r>
+      <w:r>
+        <w:t xml:space="preserve">recision là nó chỉ tập trung vào hiệu suất của lớp </w:t>
+      </w:r>
+      <w:r>
+        <w:t>positive</w:t>
+      </w:r>
+      <w:r>
+        <w:t xml:space="preserve"> mà không xem xét lớp negative, do đó có thể dẫn đến những đánh giá không công bằng trong trường hợp dữ liệu không cân bằng giữa các lớp.</w:t>
       </w:r>
     </w:p>
     <w:p>
@@ -7379,15 +7430,16 @@
           <w:tab w:val="left" w:pos="14656"/>
         </w:tabs>
         <w:spacing w:line="240" w:lineRule="auto"/>
+        <w:jc w:val="center"/>
         <w:rPr>
           <w:rFonts w:ascii="Courier New" w:hAnsi="Courier New" w:cs="Courier New"/>
-          <w:sz w:val="20"/>
+          <w:szCs w:val="26"/>
         </w:rPr>
       </w:pPr>
       <w:r>
         <w:rPr>
           <w:rFonts w:ascii="Courier New" w:hAnsi="Courier New" w:cs="Courier New"/>
-          <w:sz w:val="20"/>
+          <w:szCs w:val="26"/>
         </w:rPr>
         <w:t>Recall = TP / (TP + FN)</w:t>
       </w:r>
@@ -7401,38 +7453,34 @@
         <w:shd w:val="clear" w:color="auto" w:fill="FFFFFF"/>
         <w:spacing w:before="100" w:beforeAutospacing="1" w:after="100" w:afterAutospacing="1" w:line="240" w:lineRule="auto"/>
         <w:rPr>
-          <w:rFonts w:ascii="Helvetica" w:hAnsi="Helvetica" w:cs="Helvetica"/>
+          <w:rFonts w:asciiTheme="minorHAnsi" w:hAnsiTheme="minorHAnsi" w:cstheme="minorHAnsi"/>
           <w:color w:val="333333"/>
-          <w:sz w:val="21"/>
-          <w:szCs w:val="21"/>
-        </w:rPr>
-      </w:pPr>
-      <w:r>
-        <w:rPr>
-          <w:rFonts w:ascii="Helvetica" w:hAnsi="Helvetica" w:cs="Helvetica"/>
+          <w:szCs w:val="26"/>
+        </w:rPr>
+      </w:pPr>
+      <w:r>
+        <w:rPr>
+          <w:rFonts w:asciiTheme="minorHAnsi" w:hAnsiTheme="minorHAnsi" w:cstheme="minorHAnsi"/>
           <w:color w:val="333333"/>
-          <w:sz w:val="21"/>
-          <w:szCs w:val="21"/>
+          <w:szCs w:val="26"/>
         </w:rPr>
         <w:t>FN (</w:t>
       </w:r>
       <w:bookmarkStart w:id="40" w:name="_Hlk169651258"/>
       <w:r>
         <w:rPr>
-          <w:rFonts w:ascii="Helvetica" w:hAnsi="Helvetica" w:cs="Helvetica"/>
+          <w:rFonts w:asciiTheme="minorHAnsi" w:hAnsiTheme="minorHAnsi" w:cstheme="minorHAnsi"/>
           <w:color w:val="333333"/>
-          <w:sz w:val="21"/>
-          <w:szCs w:val="21"/>
+          <w:szCs w:val="26"/>
         </w:rPr>
         <w:t>False Negative</w:t>
       </w:r>
       <w:bookmarkEnd w:id="40"/>
       <w:r>
         <w:rPr>
-          <w:rFonts w:ascii="Helvetica" w:hAnsi="Helvetica" w:cs="Helvetica"/>
+          <w:rFonts w:asciiTheme="minorHAnsi" w:hAnsiTheme="minorHAnsi" w:cstheme="minorHAnsi"/>
           <w:color w:val="333333"/>
-          <w:sz w:val="21"/>
-          <w:szCs w:val="21"/>
+          <w:szCs w:val="26"/>
         </w:rPr>
         <w:t>): Tổng số trường hợp dự báo các quan sát thuộc nhãn Positive thành Negative.</w:t>
       </w:r>
@@ -7457,10 +7505,7 @@
         <w:jc w:val="left"/>
       </w:pPr>
       <w:r>
-        <w:t xml:space="preserve">Từ mối quan hệ của Precision và Recall, F1-score chính là trung bình của 2 phương pháp trên, giúp đánh giá tổng hiệu suất của mô hình. </w:t>
-      </w:r>
-      <w:r>
-        <w:t xml:space="preserve">Nó được sử dụng khi ta quan tâm đến </w:t>
+        <w:t xml:space="preserve">Từ mối quan hệ của Precision và Recall, F1-score chính là trung bình của 2 phương pháp trên, giúp đánh giá tổng hiệu suất của mô hình. Nó được sử dụng khi ta quan tâm đến </w:t>
       </w:r>
       <w:r>
         <w:rPr>
@@ -7472,13 +7517,7 @@
         <w:t>cả hai</w:t>
       </w:r>
       <w:r>
-        <w:t xml:space="preserve"> việc dự đoán </w:t>
-      </w:r>
-      <w:r>
-        <w:t xml:space="preserve">true </w:t>
-      </w:r>
-      <w:r>
-        <w:t>positive và tránh dự đoán False Negative.</w:t>
+        <w:t xml:space="preserve"> việc dự đoán true positive và tránh dự đoán False Negative.</w:t>
       </w:r>
     </w:p>
     <w:p>
@@ -7490,6 +7529,7 @@
         </w:rPr>
       </w:pPr>
       <w:r>
+        <w:lastRenderedPageBreak/>
         <w:t xml:space="preserve">F1-score </w:t>
       </w:r>
       <w:r>
@@ -7705,6 +7745,25 @@
         </w:rPr>
       </w:pPr>
       <w:r>
+        <w:t xml:space="preserve">Bộ dữ liệu tổng cộng 4650 bản ghi và được tổng hợp bởi trang </w:t>
+      </w:r>
+      <w:hyperlink r:id="rId17" w:history="1">
+        <w:r>
+          <w:rPr>
+            <w:rStyle w:val="Hyperlink"/>
+            <w:rFonts w:eastAsiaTheme="majorEastAsia"/>
+          </w:rPr>
+          <w:t>THE RAMEN RATER</w:t>
+        </w:r>
+      </w:hyperlink>
+      <w:r>
+        <w:rPr>
+          <w:rStyle w:val="Hyperlink"/>
+          <w:rFonts w:eastAsiaTheme="majorEastAsia"/>
+        </w:rPr>
+        <w:t xml:space="preserve">. </w:t>
+      </w:r>
+      <w:r>
         <w:rPr>
           <w:lang w:val="vi-VN"/>
         </w:rPr>
@@ -7837,7 +7896,7 @@
                     <pic:cNvPicPr/>
                   </pic:nvPicPr>
                   <pic:blipFill>
-                    <a:blip r:embed="rId17"/>
+                    <a:blip r:embed="rId18"/>
                     <a:stretch>
                       <a:fillRect/>
                     </a:stretch>
@@ -7932,26 +7991,9 @@
       <w:r>
         <w:t>có rating cao hay thấp</w:t>
       </w:r>
-      <w:proofErr w:type="gramStart"/>
-      <w:r>
-        <w:t xml:space="preserve">, </w:t>
-      </w:r>
       <w:r>
         <w:t>.</w:t>
       </w:r>
-      <w:proofErr w:type="gramEnd"/>
-      <w:r>
-        <w:t xml:space="preserve"> Bộ dữ liệu tổng cộng 4650 bản ghi và được tổng hợp bởi trang </w:t>
-      </w:r>
-      <w:hyperlink r:id="rId18" w:history="1">
-        <w:r>
-          <w:rPr>
-            <w:rStyle w:val="Hyperlink"/>
-            <w:rFonts w:eastAsiaTheme="majorEastAsia"/>
-          </w:rPr>
-          <w:t>THE RAMEN RATER</w:t>
-        </w:r>
-      </w:hyperlink>
     </w:p>
     <w:p>
       <w:pPr>
@@ -7976,7 +8018,10 @@
         <w:pStyle w:val="Content"/>
       </w:pPr>
       <w:r>
-        <w:t>Dữ liệu ban đầu gồm có 4650 bản ghi và gồm 7 cột</w:t>
+        <w:t xml:space="preserve">3.2.1.1 </w:t>
+      </w:r>
+      <w:r>
+        <w:t>Kiểm tra dữ liệu</w:t>
       </w:r>
     </w:p>
     <w:p>
@@ -7984,26 +8029,7 @@
         <w:pStyle w:val="Content"/>
       </w:pPr>
       <w:r>
-        <w:t xml:space="preserve">3.2.1.1 </w:t>
-      </w:r>
-      <w:r>
-        <w:t>Kiểm tra dữ liệu</w:t>
-      </w:r>
-    </w:p>
-    <w:p>
-      <w:pPr>
-        <w:pStyle w:val="Content"/>
-      </w:pPr>
-      <w:r>
-        <w:t xml:space="preserve">Sử dụng câu lệnh </w:t>
-      </w:r>
-      <w:proofErr w:type="gramStart"/>
-      <w:r>
-        <w:t>df.isnull</w:t>
-      </w:r>
-      <w:proofErr w:type="gramEnd"/>
-      <w:r>
-        <w:t>().sum() để kiểm tra</w:t>
+        <w:t>Sử dụng câu lệnh df.isnull().sum() để kiểm tra</w:t>
       </w:r>
       <w:r>
         <w:t xml:space="preserve"> </w:t>
@@ -8145,15 +8171,7 @@
         <w:pStyle w:val="Content"/>
       </w:pPr>
       <w:r>
-        <w:t xml:space="preserve">Xóa giá trị null có trong cột Stars và xóa luôn cột không cần thiết là cột Review </w:t>
-      </w:r>
-      <w:proofErr w:type="gramStart"/>
-      <w:r>
-        <w:t>#(</w:t>
-      </w:r>
-      <w:proofErr w:type="gramEnd"/>
-      <w:r>
-        <w:t>chỉ là cột mang thứ tự)</w:t>
+        <w:t>Xóa giá trị null có trong cột Stars và xóa luôn cột không cần thiết là cột Review #(chỉ là cột mang thứ tự)</w:t>
       </w:r>
     </w:p>
     <w:p>
@@ -8295,11 +8313,13 @@
       </w:r>
     </w:p>
     <w:p>
+      <w:pPr>
+        <w:jc w:val="center"/>
+      </w:pPr>
       <w:r>
         <w:rPr>
           <w:noProof/>
         </w:rPr>
-        <w:lastRenderedPageBreak/>
         <w:drawing>
           <wp:inline distT="0" distB="0" distL="0" distR="0" wp14:anchorId="1ED771EE" wp14:editId="5591B4C0">
             <wp:extent cx="3158836" cy="1272309"/>
@@ -8339,6 +8359,7 @@
     </w:p>
     <w:p>
       <w:r>
+        <w:lastRenderedPageBreak/>
         <w:t>Nhận thấy không chỉ có riêng các giá trị là số mà còn một số giá trị không xác định</w:t>
       </w:r>
     </w:p>
@@ -8387,17 +8408,7 @@
           <w:sz w:val="21"/>
           <w:szCs w:val="21"/>
         </w:rPr>
-        <w:t>'Stars</w:t>
-      </w:r>
-      <w:proofErr w:type="gramStart"/>
-      <w:r>
-        <w:rPr>
-          <w:rFonts w:ascii="Consolas" w:hAnsi="Consolas"/>
-          <w:color w:val="A31515"/>
-          <w:sz w:val="21"/>
-          <w:szCs w:val="21"/>
-        </w:rPr>
-        <w:t>'</w:t>
+        <w:t>'Stars'</w:t>
       </w:r>
       <w:r>
         <w:rPr>
@@ -8417,7 +8428,6 @@
         </w:rPr>
         <w:t>=</w:t>
       </w:r>
-      <w:proofErr w:type="gramEnd"/>
       <w:r>
         <w:rPr>
           <w:rFonts w:ascii="Consolas" w:hAnsi="Consolas"/>
@@ -8574,7 +8584,6 @@
         </w:rPr>
         <w:t xml:space="preserve"> </w:t>
       </w:r>
-      <w:proofErr w:type="gramStart"/>
       <w:r>
         <w:rPr>
           <w:rFonts w:ascii="Consolas" w:hAnsi="Consolas"/>
@@ -8602,7 +8611,6 @@
         </w:rPr>
         <w:t>dropna</w:t>
       </w:r>
-      <w:proofErr w:type="gramEnd"/>
       <w:r>
         <w:rPr>
           <w:rFonts w:ascii="Consolas" w:hAnsi="Consolas"/>
@@ -8703,17 +8711,7 @@
           <w:sz w:val="21"/>
           <w:szCs w:val="21"/>
         </w:rPr>
-        <w:t>to_</w:t>
-      </w:r>
-      <w:proofErr w:type="gramStart"/>
-      <w:r>
-        <w:rPr>
-          <w:rFonts w:ascii="Consolas" w:hAnsi="Consolas"/>
-          <w:color w:val="795E26"/>
-          <w:sz w:val="21"/>
-          <w:szCs w:val="21"/>
-        </w:rPr>
-        <w:t>csv</w:t>
+        <w:t>to_csv</w:t>
       </w:r>
       <w:r>
         <w:rPr>
@@ -8724,7 +8722,6 @@
         </w:rPr>
         <w:t>(</w:t>
       </w:r>
-      <w:proofErr w:type="gramEnd"/>
       <w:r>
         <w:rPr>
           <w:rFonts w:ascii="Consolas" w:hAnsi="Consolas"/>
@@ -8935,17 +8932,7 @@
           <w:sz w:val="21"/>
           <w:szCs w:val="21"/>
         </w:rPr>
-        <w:t xml:space="preserve">" </w:t>
-      </w:r>
-      <w:proofErr w:type="gramStart"/>
-      <w:r>
-        <w:rPr>
-          <w:rFonts w:ascii="Consolas" w:hAnsi="Consolas"/>
-          <w:color w:val="A31515"/>
-          <w:sz w:val="21"/>
-          <w:szCs w:val="21"/>
-        </w:rPr>
-        <w:t>"</w:t>
+        <w:t>" "</w:t>
       </w:r>
       <w:r>
         <w:rPr>
@@ -8965,7 +8952,6 @@
         </w:rPr>
         <w:t>join</w:t>
       </w:r>
-      <w:proofErr w:type="gramEnd"/>
       <w:r>
         <w:rPr>
           <w:rFonts w:ascii="Consolas" w:hAnsi="Consolas"/>
@@ -8999,15 +8985,7 @@
         <w:pStyle w:val="Content"/>
       </w:pPr>
       <w:r>
-        <w:t xml:space="preserve">đồng thời chuyển chuỗi thu được về dạng </w:t>
-      </w:r>
-      <w:proofErr w:type="gramStart"/>
-      <w:r>
-        <w:t>lower(</w:t>
-      </w:r>
-      <w:proofErr w:type="gramEnd"/>
-      <w:r>
-        <w:t>chữ thường)</w:t>
+        <w:t>đồng thời chuyển chuỗi thu được về dạng lower(chữ thường)</w:t>
       </w:r>
     </w:p>
     <w:p>
@@ -9064,17 +9042,7 @@
           <w:sz w:val="21"/>
           <w:szCs w:val="21"/>
         </w:rPr>
-        <w:t>variety_</w:t>
-      </w:r>
-      <w:proofErr w:type="gramStart"/>
-      <w:r>
-        <w:rPr>
-          <w:rFonts w:ascii="Consolas" w:hAnsi="Consolas"/>
-          <w:color w:val="001080"/>
-          <w:sz w:val="21"/>
-          <w:szCs w:val="21"/>
-        </w:rPr>
-        <w:t>text</w:t>
+        <w:t>variety_text</w:t>
       </w:r>
       <w:r>
         <w:rPr>
@@ -9094,7 +9062,6 @@
         </w:rPr>
         <w:t>lower</w:t>
       </w:r>
-      <w:proofErr w:type="gramEnd"/>
       <w:r>
         <w:rPr>
           <w:rFonts w:ascii="Consolas" w:hAnsi="Consolas"/>
@@ -9131,7 +9098,6 @@
           <w:sz w:val="21"/>
           <w:szCs w:val="21"/>
         </w:rPr>
-        <w:lastRenderedPageBreak/>
         <w:t>punctuation_list</w:t>
       </w:r>
       <w:r>
@@ -9179,7 +9145,6 @@
         </w:rPr>
         <w:t>(</w:t>
       </w:r>
-      <w:proofErr w:type="gramStart"/>
       <w:r>
         <w:rPr>
           <w:rFonts w:ascii="Consolas" w:hAnsi="Consolas"/>
@@ -9207,7 +9172,6 @@
         </w:rPr>
         <w:t>punctuation</w:t>
       </w:r>
-      <w:proofErr w:type="gramEnd"/>
       <w:r>
         <w:rPr>
           <w:rFonts w:ascii="Consolas" w:hAnsi="Consolas"/>
@@ -9272,17 +9236,7 @@
           <w:sz w:val="21"/>
           <w:szCs w:val="21"/>
         </w:rPr>
-        <w:t>"</w:t>
-      </w:r>
-      <w:proofErr w:type="gramStart"/>
-      <w:r>
-        <w:rPr>
-          <w:rFonts w:ascii="Consolas" w:hAnsi="Consolas"/>
-          <w:color w:val="A31515"/>
-          <w:sz w:val="21"/>
-          <w:szCs w:val="21"/>
-        </w:rPr>
-        <w:t>"</w:t>
+        <w:t>""</w:t>
       </w:r>
       <w:r>
         <w:rPr>
@@ -9302,7 +9256,6 @@
         </w:rPr>
         <w:t>join</w:t>
       </w:r>
-      <w:proofErr w:type="gramEnd"/>
       <w:r>
         <w:rPr>
           <w:rFonts w:ascii="Consolas" w:hAnsi="Consolas"/>
@@ -9548,7 +9501,6 @@
         </w:rPr>
         <w:t xml:space="preserve"> </w:t>
       </w:r>
-      <w:proofErr w:type="gramStart"/>
       <w:r>
         <w:rPr>
           <w:rFonts w:ascii="Consolas" w:hAnsi="Consolas"/>
@@ -9576,7 +9528,6 @@
         </w:rPr>
         <w:t>tokenize</w:t>
       </w:r>
-      <w:proofErr w:type="gramEnd"/>
       <w:r>
         <w:rPr>
           <w:rFonts w:ascii="Consolas" w:hAnsi="Consolas"/>
@@ -9633,6 +9584,7 @@
         </w:rPr>
       </w:pPr>
       <w:r>
+        <w:lastRenderedPageBreak/>
         <w:t>Sau khi phân tích các token đơn lẻ trên thì dựa vào các từ có liên quan đến “cay” có trong tên các loại mì theo ngôn ngữ của các quốc gia khác nhau như</w:t>
       </w:r>
       <w:r>
@@ -10030,7 +9982,6 @@
         </w:rPr>
         <w:t>].</w:t>
       </w:r>
-      <w:proofErr w:type="gramStart"/>
       <w:r>
         <w:rPr>
           <w:rFonts w:ascii="Consolas" w:hAnsi="Consolas"/>
@@ -10058,7 +10009,6 @@
         </w:rPr>
         <w:t>lower</w:t>
       </w:r>
-      <w:proofErr w:type="gramEnd"/>
       <w:r>
         <w:rPr>
           <w:rFonts w:ascii="Consolas" w:hAnsi="Consolas"/>
@@ -10107,7 +10057,6 @@
         </w:rPr>
         <w:t xml:space="preserve"> </w:t>
       </w:r>
-      <w:proofErr w:type="gramStart"/>
       <w:r>
         <w:rPr>
           <w:rFonts w:ascii="Consolas" w:hAnsi="Consolas"/>
@@ -10126,7 +10075,6 @@
         </w:rPr>
         <w:t>(</w:t>
       </w:r>
-      <w:proofErr w:type="gramEnd"/>
       <w:r>
         <w:rPr>
           <w:rFonts w:ascii="Consolas" w:hAnsi="Consolas"/>
@@ -10281,17 +10229,7 @@
           <w:sz w:val="21"/>
           <w:szCs w:val="21"/>
         </w:rPr>
-        <w:t>is_</w:t>
-      </w:r>
-      <w:proofErr w:type="gramStart"/>
-      <w:r>
-        <w:rPr>
-          <w:rFonts w:ascii="Consolas" w:hAnsi="Consolas"/>
-          <w:color w:val="001080"/>
-          <w:sz w:val="21"/>
-          <w:szCs w:val="21"/>
-        </w:rPr>
-        <w:t>spicy</w:t>
+        <w:t>is_spicy</w:t>
       </w:r>
       <w:r>
         <w:rPr>
@@ -10311,7 +10249,6 @@
         </w:rPr>
         <w:t>append</w:t>
       </w:r>
-      <w:proofErr w:type="gramEnd"/>
       <w:r>
         <w:rPr>
           <w:rFonts w:ascii="Consolas" w:hAnsi="Consolas"/>
@@ -10406,17 +10343,7 @@
           <w:sz w:val="21"/>
           <w:szCs w:val="21"/>
         </w:rPr>
-        <w:t>is_</w:t>
-      </w:r>
-      <w:proofErr w:type="gramStart"/>
-      <w:r>
-        <w:rPr>
-          <w:rFonts w:ascii="Consolas" w:hAnsi="Consolas"/>
-          <w:color w:val="001080"/>
-          <w:sz w:val="21"/>
-          <w:szCs w:val="21"/>
-        </w:rPr>
-        <w:t>spicy</w:t>
+        <w:t>is_spicy</w:t>
       </w:r>
       <w:r>
         <w:rPr>
@@ -10436,7 +10363,6 @@
         </w:rPr>
         <w:t>append</w:t>
       </w:r>
-      <w:proofErr w:type="gramEnd"/>
       <w:r>
         <w:rPr>
           <w:rFonts w:ascii="Consolas" w:hAnsi="Consolas"/>
@@ -10647,10 +10573,7 @@
         <w:fldChar w:fldCharType="end"/>
       </w:r>
       <w:r>
-        <w:t xml:space="preserve"> </w:t>
-      </w:r>
-      <w:r>
-        <w:t>Dữ liệu sau khi phân tích cột IsSpicy</w:t>
+        <w:t xml:space="preserve"> Dữ liệu sau khi phân tích cột IsSpicy</w:t>
       </w:r>
       <w:bookmarkEnd w:id="56"/>
     </w:p>
@@ -10662,7 +10585,6 @@
         <w:rPr>
           <w:noProof/>
         </w:rPr>
-        <w:lastRenderedPageBreak/>
         <w:drawing>
           <wp:inline distT="0" distB="0" distL="0" distR="0" wp14:anchorId="00CBA374" wp14:editId="0307DD87">
             <wp:extent cx="2833254" cy="1812290"/>
@@ -10780,15 +10702,8 @@
         <w:spacing w:line="285" w:lineRule="atLeast"/>
       </w:pPr>
       <w:r>
-        <w:t xml:space="preserve">Tương tự như vậy, tiếp tục dựa vào các token để thêm các trường dữ liệu khác. Ở đây ta sử dụng hàm </w:t>
-      </w:r>
-      <w:proofErr w:type="gramStart"/>
-      <w:r>
-        <w:t>collections.Counter</w:t>
-      </w:r>
-      <w:proofErr w:type="gramEnd"/>
-      <w:r>
-        <w:t xml:space="preserve"> để xem tần xuất xuất hiện của từng token. Từ đó có thể dựa vào các token có tần xuất xuất hiện lớn để trích xuất ra các thuộc tính quan trọng khác.</w:t>
+        <w:lastRenderedPageBreak/>
+        <w:t>Tương tự như vậy, tiếp tục dựa vào các token để thêm các trường dữ liệu khác. Ở đây ta sử dụng hàm collections.Counter để xem tần xuất xuất hiện của từng token. Từ đó có thể dựa vào các token có tần xuất xuất hiện lớn để trích xuất ra các thuộc tính quan trọng khác.</w:t>
       </w:r>
     </w:p>
     <w:p>
@@ -10838,7 +10753,6 @@
         </w:rPr>
         <w:t xml:space="preserve"> </w:t>
       </w:r>
-      <w:proofErr w:type="gramStart"/>
       <w:r>
         <w:rPr>
           <w:rFonts w:ascii="Consolas" w:hAnsi="Consolas"/>
@@ -10866,7 +10780,6 @@
         </w:rPr>
         <w:t>Counter</w:t>
       </w:r>
-      <w:proofErr w:type="gramEnd"/>
       <w:r>
         <w:rPr>
           <w:rFonts w:ascii="Consolas" w:hAnsi="Consolas"/>
@@ -12274,7 +12187,6 @@
         </w:rPr>
         <w:t>].</w:t>
       </w:r>
-      <w:proofErr w:type="gramStart"/>
       <w:r>
         <w:rPr>
           <w:rFonts w:ascii="Consolas" w:hAnsi="Consolas"/>
@@ -12302,7 +12214,6 @@
         </w:rPr>
         <w:t>lower</w:t>
       </w:r>
-      <w:proofErr w:type="gramEnd"/>
       <w:r>
         <w:rPr>
           <w:rFonts w:ascii="Consolas" w:hAnsi="Consolas"/>
@@ -12351,7 +12262,6 @@
         </w:rPr>
         <w:t xml:space="preserve"> </w:t>
       </w:r>
-      <w:proofErr w:type="gramStart"/>
       <w:r>
         <w:rPr>
           <w:rFonts w:ascii="Consolas" w:hAnsi="Consolas"/>
@@ -12370,7 +12280,6 @@
         </w:rPr>
         <w:t>(</w:t>
       </w:r>
-      <w:proofErr w:type="gramEnd"/>
       <w:r>
         <w:rPr>
           <w:rFonts w:ascii="Consolas" w:hAnsi="Consolas"/>
@@ -12525,17 +12434,7 @@
           <w:sz w:val="21"/>
           <w:szCs w:val="21"/>
         </w:rPr>
-        <w:t>has_</w:t>
-      </w:r>
-      <w:proofErr w:type="gramStart"/>
-      <w:r>
-        <w:rPr>
-          <w:rFonts w:ascii="Consolas" w:hAnsi="Consolas"/>
-          <w:color w:val="001080"/>
-          <w:sz w:val="21"/>
-          <w:szCs w:val="21"/>
-        </w:rPr>
-        <w:t>chicken</w:t>
+        <w:t>has_chicken</w:t>
       </w:r>
       <w:r>
         <w:rPr>
@@ -12555,7 +12454,6 @@
         </w:rPr>
         <w:t>append</w:t>
       </w:r>
-      <w:proofErr w:type="gramEnd"/>
       <w:r>
         <w:rPr>
           <w:rFonts w:ascii="Consolas" w:hAnsi="Consolas"/>
@@ -12650,17 +12548,7 @@
           <w:sz w:val="21"/>
           <w:szCs w:val="21"/>
         </w:rPr>
-        <w:t>has_</w:t>
-      </w:r>
-      <w:proofErr w:type="gramStart"/>
-      <w:r>
-        <w:rPr>
-          <w:rFonts w:ascii="Consolas" w:hAnsi="Consolas"/>
-          <w:color w:val="001080"/>
-          <w:sz w:val="21"/>
-          <w:szCs w:val="21"/>
-        </w:rPr>
-        <w:t>chicken</w:t>
+        <w:t>has_chicken</w:t>
       </w:r>
       <w:r>
         <w:rPr>
@@ -12680,7 +12568,6 @@
         </w:rPr>
         <w:t>append</w:t>
       </w:r>
-      <w:proofErr w:type="gramEnd"/>
       <w:r>
         <w:rPr>
           <w:rFonts w:ascii="Consolas" w:hAnsi="Consolas"/>
@@ -13073,6 +12960,7 @@
           <w:sz w:val="21"/>
           <w:szCs w:val="21"/>
         </w:rPr>
+        <w:lastRenderedPageBreak/>
         <w:t>for</w:t>
       </w:r>
       <w:r>
@@ -13156,7 +13044,6 @@
         </w:rPr>
         <w:t>].</w:t>
       </w:r>
-      <w:proofErr w:type="gramStart"/>
       <w:r>
         <w:rPr>
           <w:rFonts w:ascii="Consolas" w:hAnsi="Consolas"/>
@@ -13184,7 +13071,6 @@
         </w:rPr>
         <w:t>lower</w:t>
       </w:r>
-      <w:proofErr w:type="gramEnd"/>
       <w:r>
         <w:rPr>
           <w:rFonts w:ascii="Consolas" w:hAnsi="Consolas"/>
@@ -13233,7 +13119,6 @@
         </w:rPr>
         <w:t xml:space="preserve"> </w:t>
       </w:r>
-      <w:proofErr w:type="gramStart"/>
       <w:r>
         <w:rPr>
           <w:rFonts w:ascii="Consolas" w:hAnsi="Consolas"/>
@@ -13252,7 +13137,6 @@
         </w:rPr>
         <w:t>(</w:t>
       </w:r>
-      <w:proofErr w:type="gramEnd"/>
       <w:r>
         <w:rPr>
           <w:rFonts w:ascii="Consolas" w:hAnsi="Consolas"/>
@@ -13407,17 +13291,7 @@
           <w:sz w:val="21"/>
           <w:szCs w:val="21"/>
         </w:rPr>
-        <w:t>has_</w:t>
-      </w:r>
-      <w:proofErr w:type="gramStart"/>
-      <w:r>
-        <w:rPr>
-          <w:rFonts w:ascii="Consolas" w:hAnsi="Consolas"/>
-          <w:color w:val="001080"/>
-          <w:sz w:val="21"/>
-          <w:szCs w:val="21"/>
-        </w:rPr>
-        <w:t>beef</w:t>
+        <w:t>has_beef</w:t>
       </w:r>
       <w:r>
         <w:rPr>
@@ -13437,7 +13311,6 @@
         </w:rPr>
         <w:t>append</w:t>
       </w:r>
-      <w:proofErr w:type="gramEnd"/>
       <w:r>
         <w:rPr>
           <w:rFonts w:ascii="Consolas" w:hAnsi="Consolas"/>
@@ -13532,17 +13405,7 @@
           <w:sz w:val="21"/>
           <w:szCs w:val="21"/>
         </w:rPr>
-        <w:t>has_</w:t>
-      </w:r>
-      <w:proofErr w:type="gramStart"/>
-      <w:r>
-        <w:rPr>
-          <w:rFonts w:ascii="Consolas" w:hAnsi="Consolas"/>
-          <w:color w:val="001080"/>
-          <w:sz w:val="21"/>
-          <w:szCs w:val="21"/>
-        </w:rPr>
-        <w:t>beef</w:t>
+        <w:t>has_beef</w:t>
       </w:r>
       <w:r>
         <w:rPr>
@@ -13562,7 +13425,6 @@
         </w:rPr>
         <w:t>append</w:t>
       </w:r>
-      <w:proofErr w:type="gramEnd"/>
       <w:r>
         <w:rPr>
           <w:rFonts w:ascii="Consolas" w:hAnsi="Consolas"/>
@@ -14195,7 +14057,6 @@
         </w:rPr>
         <w:t>].</w:t>
       </w:r>
-      <w:proofErr w:type="gramStart"/>
       <w:r>
         <w:rPr>
           <w:rFonts w:ascii="Consolas" w:hAnsi="Consolas"/>
@@ -14223,7 +14084,6 @@
         </w:rPr>
         <w:t>lower</w:t>
       </w:r>
-      <w:proofErr w:type="gramEnd"/>
       <w:r>
         <w:rPr>
           <w:rFonts w:ascii="Consolas" w:hAnsi="Consolas"/>
@@ -14272,7 +14132,6 @@
         </w:rPr>
         <w:t xml:space="preserve"> </w:t>
       </w:r>
-      <w:proofErr w:type="gramStart"/>
       <w:r>
         <w:rPr>
           <w:rFonts w:ascii="Consolas" w:hAnsi="Consolas"/>
@@ -14291,7 +14150,6 @@
         </w:rPr>
         <w:t>(</w:t>
       </w:r>
-      <w:proofErr w:type="gramEnd"/>
       <w:r>
         <w:rPr>
           <w:rFonts w:ascii="Consolas" w:hAnsi="Consolas"/>
@@ -14446,17 +14304,7 @@
           <w:sz w:val="21"/>
           <w:szCs w:val="21"/>
         </w:rPr>
-        <w:t>has_</w:t>
-      </w:r>
-      <w:proofErr w:type="gramStart"/>
-      <w:r>
-        <w:rPr>
-          <w:rFonts w:ascii="Consolas" w:hAnsi="Consolas"/>
-          <w:color w:val="001080"/>
-          <w:sz w:val="21"/>
-          <w:szCs w:val="21"/>
-        </w:rPr>
-        <w:t>seafoods</w:t>
+        <w:t>has_seafoods</w:t>
       </w:r>
       <w:r>
         <w:rPr>
@@ -14476,7 +14324,6 @@
         </w:rPr>
         <w:t>append</w:t>
       </w:r>
-      <w:proofErr w:type="gramEnd"/>
       <w:r>
         <w:rPr>
           <w:rFonts w:ascii="Consolas" w:hAnsi="Consolas"/>
@@ -14571,17 +14418,7 @@
           <w:sz w:val="21"/>
           <w:szCs w:val="21"/>
         </w:rPr>
-        <w:t>has_</w:t>
-      </w:r>
-      <w:proofErr w:type="gramStart"/>
-      <w:r>
-        <w:rPr>
-          <w:rFonts w:ascii="Consolas" w:hAnsi="Consolas"/>
-          <w:color w:val="001080"/>
-          <w:sz w:val="21"/>
-          <w:szCs w:val="21"/>
-        </w:rPr>
-        <w:t>seafoods</w:t>
+        <w:t>has_seafoods</w:t>
       </w:r>
       <w:r>
         <w:rPr>
@@ -14601,7 +14438,6 @@
         </w:rPr>
         <w:t>append</w:t>
       </w:r>
-      <w:proofErr w:type="gramEnd"/>
       <w:r>
         <w:rPr>
           <w:rFonts w:ascii="Consolas" w:hAnsi="Consolas"/>
@@ -14749,12 +14585,12 @@
     <w:p>
       <w:pPr>
         <w:pStyle w:val="Content"/>
+        <w:jc w:val="center"/>
       </w:pPr>
       <w:r>
         <w:rPr>
           <w:noProof/>
         </w:rPr>
-        <w:lastRenderedPageBreak/>
         <w:drawing>
           <wp:inline distT="0" distB="0" distL="0" distR="0" wp14:anchorId="718C05B1" wp14:editId="23C34333">
             <wp:extent cx="5760720" cy="1896110"/>
@@ -14884,7 +14720,11 @@
         <w:pStyle w:val="Content"/>
       </w:pPr>
       <w:r>
-        <w:t xml:space="preserve">Từ cột Brand chứa thông tin về các thương hiệu khác nhau. Mục tiêu hiện tại là tạo ra các cột mới phân loại các brand thành “TopBrand” và “Other” sau đó tạo các biến giả cho 2 loại này. Các biến giả được tạo cho các danh mục này để sử dụng trong phân tích hoặc mô hình hóa, với một danh mục bị loại bỏ để tránh </w:t>
+        <w:t xml:space="preserve">Từ cột Brand chứa thông tin về các thương hiệu khác nhau. Mục tiêu hiện tại là tạo ra các cột mới phân loại các brand thành “TopBrand” và “Other” sau đó tạo các biến giả cho 2 loại này. Các biến giả được tạo cho các danh mục này để sử dụng trong phân tích </w:t>
+      </w:r>
+      <w:r>
+        <w:lastRenderedPageBreak/>
+        <w:t xml:space="preserve">hoặc mô hình hóa, với một danh mục bị loại bỏ để tránh </w:t>
       </w:r>
       <w:r>
         <w:t>Multicollinearity</w:t>
@@ -14945,27 +14785,7 @@
           <w:sz w:val="21"/>
           <w:szCs w:val="21"/>
         </w:rPr>
-        <w:t>#</w:t>
-      </w:r>
-      <w:proofErr w:type="gramStart"/>
-      <w:r>
-        <w:rPr>
-          <w:rFonts w:ascii="Consolas" w:hAnsi="Consolas"/>
-          <w:color w:val="008000"/>
-          <w:sz w:val="21"/>
-          <w:szCs w:val="21"/>
-        </w:rPr>
-        <w:t>create</w:t>
-      </w:r>
-      <w:proofErr w:type="gramEnd"/>
-      <w:r>
-        <w:rPr>
-          <w:rFonts w:ascii="Consolas" w:hAnsi="Consolas"/>
-          <w:color w:val="008000"/>
-          <w:sz w:val="21"/>
-          <w:szCs w:val="21"/>
-        </w:rPr>
-        <w:t xml:space="preserve"> new column with name TopBrand</w:t>
+        <w:t>#create new column with name TopBrand</w:t>
       </w:r>
     </w:p>
     <w:p>
@@ -15058,36 +14878,16 @@
           <w:sz w:val="21"/>
           <w:szCs w:val="21"/>
         </w:rPr>
-        <w:t>value_</w:t>
-      </w:r>
-      <w:proofErr w:type="gramStart"/>
-      <w:r>
-        <w:rPr>
-          <w:rFonts w:ascii="Consolas" w:hAnsi="Consolas"/>
-          <w:color w:val="795E26"/>
-          <w:sz w:val="21"/>
-          <w:szCs w:val="21"/>
-        </w:rPr>
-        <w:t>counts</w:t>
-      </w:r>
-      <w:r>
-        <w:rPr>
-          <w:rFonts w:ascii="Consolas" w:hAnsi="Consolas"/>
-          <w:color w:val="3B3B3B"/>
-          <w:sz w:val="21"/>
-          <w:szCs w:val="21"/>
-        </w:rPr>
-        <w:t>(</w:t>
-      </w:r>
-      <w:proofErr w:type="gramEnd"/>
-      <w:r>
-        <w:rPr>
-          <w:rFonts w:ascii="Consolas" w:hAnsi="Consolas"/>
-          <w:color w:val="3B3B3B"/>
-          <w:sz w:val="21"/>
-          <w:szCs w:val="21"/>
-        </w:rPr>
-        <w:t>)[:</w:t>
+        <w:t>value_counts</w:t>
+      </w:r>
+      <w:r>
+        <w:rPr>
+          <w:rFonts w:ascii="Consolas" w:hAnsi="Consolas"/>
+          <w:color w:val="3B3B3B"/>
+          <w:sz w:val="21"/>
+          <w:szCs w:val="21"/>
+        </w:rPr>
+        <w:t>()[:</w:t>
       </w:r>
       <w:r>
         <w:rPr>
@@ -15390,17 +15190,7 @@
           <w:sz w:val="21"/>
           <w:szCs w:val="21"/>
         </w:rPr>
-        <w:t>new_</w:t>
-      </w:r>
-      <w:proofErr w:type="gramStart"/>
-      <w:r>
-        <w:rPr>
-          <w:rFonts w:ascii="Consolas" w:hAnsi="Consolas"/>
-          <w:color w:val="001080"/>
-          <w:sz w:val="21"/>
-          <w:szCs w:val="21"/>
-        </w:rPr>
-        <w:t>brand</w:t>
+        <w:t>new_brand</w:t>
       </w:r>
       <w:r>
         <w:rPr>
@@ -15420,7 +15210,6 @@
         </w:rPr>
         <w:t>append</w:t>
       </w:r>
-      <w:proofErr w:type="gramEnd"/>
       <w:r>
         <w:rPr>
           <w:rFonts w:ascii="Consolas" w:hAnsi="Consolas"/>
@@ -15515,17 +15304,7 @@
           <w:sz w:val="21"/>
           <w:szCs w:val="21"/>
         </w:rPr>
-        <w:t>new_</w:t>
-      </w:r>
-      <w:proofErr w:type="gramStart"/>
-      <w:r>
-        <w:rPr>
-          <w:rFonts w:ascii="Consolas" w:hAnsi="Consolas"/>
-          <w:color w:val="001080"/>
-          <w:sz w:val="21"/>
-          <w:szCs w:val="21"/>
-        </w:rPr>
-        <w:t>brand</w:t>
+        <w:t>new_brand</w:t>
       </w:r>
       <w:r>
         <w:rPr>
@@ -15545,7 +15324,6 @@
         </w:rPr>
         <w:t>append</w:t>
       </w:r>
-      <w:proofErr w:type="gramEnd"/>
       <w:r>
         <w:rPr>
           <w:rFonts w:ascii="Consolas" w:hAnsi="Consolas"/>
@@ -15871,17 +15649,7 @@
           <w:sz w:val="21"/>
           <w:szCs w:val="21"/>
         </w:rPr>
-        <w:t>brand_</w:t>
-      </w:r>
-      <w:proofErr w:type="gramStart"/>
-      <w:r>
-        <w:rPr>
-          <w:rFonts w:ascii="Consolas" w:hAnsi="Consolas"/>
-          <w:color w:val="001080"/>
-          <w:sz w:val="21"/>
-          <w:szCs w:val="21"/>
-        </w:rPr>
-        <w:t>dummy</w:t>
+        <w:t>brand_dummy</w:t>
       </w:r>
       <w:r>
         <w:rPr>
@@ -15901,7 +15669,6 @@
         </w:rPr>
         <w:t>astype</w:t>
       </w:r>
-      <w:proofErr w:type="gramEnd"/>
       <w:r>
         <w:rPr>
           <w:rFonts w:ascii="Consolas" w:hAnsi="Consolas"/>
@@ -15938,7 +15705,6 @@
         <w:rPr>
           <w:noProof/>
         </w:rPr>
-        <w:lastRenderedPageBreak/>
         <w:drawing>
           <wp:inline distT="0" distB="0" distL="0" distR="0" wp14:anchorId="14F5C496" wp14:editId="338365CA">
             <wp:extent cx="5760720" cy="1903095"/>
@@ -16141,36 +15907,16 @@
           <w:sz w:val="21"/>
           <w:szCs w:val="21"/>
         </w:rPr>
-        <w:t>value_</w:t>
-      </w:r>
-      <w:proofErr w:type="gramStart"/>
-      <w:r>
-        <w:rPr>
-          <w:rFonts w:ascii="Consolas" w:hAnsi="Consolas"/>
-          <w:color w:val="795E26"/>
-          <w:sz w:val="21"/>
-          <w:szCs w:val="21"/>
-        </w:rPr>
-        <w:t>counts</w:t>
-      </w:r>
-      <w:r>
-        <w:rPr>
-          <w:rFonts w:ascii="Consolas" w:hAnsi="Consolas"/>
-          <w:color w:val="3B3B3B"/>
-          <w:sz w:val="21"/>
-          <w:szCs w:val="21"/>
-        </w:rPr>
-        <w:t>(</w:t>
-      </w:r>
-      <w:proofErr w:type="gramEnd"/>
-      <w:r>
-        <w:rPr>
-          <w:rFonts w:ascii="Consolas" w:hAnsi="Consolas"/>
-          <w:color w:val="3B3B3B"/>
-          <w:sz w:val="21"/>
-          <w:szCs w:val="21"/>
-        </w:rPr>
-        <w:t>)[:</w:t>
+        <w:t>value_counts</w:t>
+      </w:r>
+      <w:r>
+        <w:rPr>
+          <w:rFonts w:ascii="Consolas" w:hAnsi="Consolas"/>
+          <w:color w:val="3B3B3B"/>
+          <w:sz w:val="21"/>
+          <w:szCs w:val="21"/>
+        </w:rPr>
+        <w:t>()[:</w:t>
       </w:r>
       <w:r>
         <w:rPr>
@@ -16281,6 +16027,7 @@
           <w:sz w:val="21"/>
           <w:szCs w:val="21"/>
         </w:rPr>
+        <w:lastRenderedPageBreak/>
         <w:t>for</w:t>
       </w:r>
       <w:r>
@@ -16485,17 +16232,7 @@
           <w:sz w:val="21"/>
           <w:szCs w:val="21"/>
         </w:rPr>
-        <w:t>new_</w:t>
-      </w:r>
-      <w:proofErr w:type="gramStart"/>
-      <w:r>
-        <w:rPr>
-          <w:rFonts w:ascii="Consolas" w:hAnsi="Consolas"/>
-          <w:color w:val="001080"/>
-          <w:sz w:val="21"/>
-          <w:szCs w:val="21"/>
-        </w:rPr>
-        <w:t>style</w:t>
+        <w:t>new_style</w:t>
       </w:r>
       <w:r>
         <w:rPr>
@@ -16515,7 +16252,6 @@
         </w:rPr>
         <w:t>append</w:t>
       </w:r>
-      <w:proofErr w:type="gramEnd"/>
       <w:r>
         <w:rPr>
           <w:rFonts w:ascii="Consolas" w:hAnsi="Consolas"/>
@@ -16610,17 +16346,7 @@
           <w:sz w:val="21"/>
           <w:szCs w:val="21"/>
         </w:rPr>
-        <w:t>new_</w:t>
-      </w:r>
-      <w:proofErr w:type="gramStart"/>
-      <w:r>
-        <w:rPr>
-          <w:rFonts w:ascii="Consolas" w:hAnsi="Consolas"/>
-          <w:color w:val="001080"/>
-          <w:sz w:val="21"/>
-          <w:szCs w:val="21"/>
-        </w:rPr>
-        <w:t>style</w:t>
+        <w:t>new_style</w:t>
       </w:r>
       <w:r>
         <w:rPr>
@@ -16640,7 +16366,6 @@
         </w:rPr>
         <w:t>append</w:t>
       </w:r>
-      <w:proofErr w:type="gramEnd"/>
       <w:r>
         <w:rPr>
           <w:rFonts w:ascii="Consolas" w:hAnsi="Consolas"/>
@@ -16966,17 +16691,7 @@
           <w:sz w:val="21"/>
           <w:szCs w:val="21"/>
         </w:rPr>
-        <w:t>style_</w:t>
-      </w:r>
-      <w:proofErr w:type="gramStart"/>
-      <w:r>
-        <w:rPr>
-          <w:rFonts w:ascii="Consolas" w:hAnsi="Consolas"/>
-          <w:color w:val="001080"/>
-          <w:sz w:val="21"/>
-          <w:szCs w:val="21"/>
-        </w:rPr>
-        <w:t>dummy</w:t>
+        <w:t>style_dummy</w:t>
       </w:r>
       <w:r>
         <w:rPr>
@@ -16996,7 +16711,6 @@
         </w:rPr>
         <w:t>astype</w:t>
       </w:r>
-      <w:proofErr w:type="gramEnd"/>
       <w:r>
         <w:rPr>
           <w:rFonts w:ascii="Consolas" w:hAnsi="Consolas"/>
@@ -17028,6 +16742,7 @@
     <w:p>
       <w:pPr>
         <w:pStyle w:val="Content"/>
+        <w:jc w:val="center"/>
       </w:pPr>
       <w:r>
         <w:rPr>
@@ -17148,7 +16863,6 @@
         <w:pStyle w:val="Content"/>
       </w:pPr>
       <w:r>
-        <w:lastRenderedPageBreak/>
         <w:t>Tiếp tục tạo biến giả với cột Style khi chia các giá trị có trong cột Style thành “TopCountry” và “Other”. Ở đây ta sẽ lựa chọn 11 Country có tần xuất cao nhất là TopCountry.</w:t>
       </w:r>
     </w:p>
@@ -17242,36 +16956,16 @@
           <w:sz w:val="21"/>
           <w:szCs w:val="21"/>
         </w:rPr>
-        <w:t>value_</w:t>
-      </w:r>
-      <w:proofErr w:type="gramStart"/>
-      <w:r>
-        <w:rPr>
-          <w:rFonts w:ascii="Consolas" w:hAnsi="Consolas"/>
-          <w:color w:val="795E26"/>
-          <w:sz w:val="21"/>
-          <w:szCs w:val="21"/>
-        </w:rPr>
-        <w:t>counts</w:t>
-      </w:r>
-      <w:r>
-        <w:rPr>
-          <w:rFonts w:ascii="Consolas" w:hAnsi="Consolas"/>
-          <w:color w:val="3B3B3B"/>
-          <w:sz w:val="21"/>
-          <w:szCs w:val="21"/>
-        </w:rPr>
-        <w:t>(</w:t>
-      </w:r>
-      <w:proofErr w:type="gramEnd"/>
-      <w:r>
-        <w:rPr>
-          <w:rFonts w:ascii="Consolas" w:hAnsi="Consolas"/>
-          <w:color w:val="3B3B3B"/>
-          <w:sz w:val="21"/>
-          <w:szCs w:val="21"/>
-        </w:rPr>
-        <w:t>)[:</w:t>
+        <w:t>value_counts</w:t>
+      </w:r>
+      <w:r>
+        <w:rPr>
+          <w:rFonts w:ascii="Consolas" w:hAnsi="Consolas"/>
+          <w:color w:val="3B3B3B"/>
+          <w:sz w:val="21"/>
+          <w:szCs w:val="21"/>
+        </w:rPr>
+        <w:t>()[:</w:t>
       </w:r>
       <w:r>
         <w:rPr>
@@ -17595,17 +17289,7 @@
           <w:sz w:val="21"/>
           <w:szCs w:val="21"/>
         </w:rPr>
-        <w:t>new_</w:t>
-      </w:r>
-      <w:proofErr w:type="gramStart"/>
-      <w:r>
-        <w:rPr>
-          <w:rFonts w:ascii="Consolas" w:hAnsi="Consolas"/>
-          <w:color w:val="001080"/>
-          <w:sz w:val="21"/>
-          <w:szCs w:val="21"/>
-        </w:rPr>
-        <w:t>country</w:t>
+        <w:t>new_country</w:t>
       </w:r>
       <w:r>
         <w:rPr>
@@ -17625,7 +17309,6 @@
         </w:rPr>
         <w:t>append</w:t>
       </w:r>
-      <w:proofErr w:type="gramEnd"/>
       <w:r>
         <w:rPr>
           <w:rFonts w:ascii="Consolas" w:hAnsi="Consolas"/>
@@ -17720,17 +17403,7 @@
           <w:sz w:val="21"/>
           <w:szCs w:val="21"/>
         </w:rPr>
-        <w:t>new_</w:t>
-      </w:r>
-      <w:proofErr w:type="gramStart"/>
-      <w:r>
-        <w:rPr>
-          <w:rFonts w:ascii="Consolas" w:hAnsi="Consolas"/>
-          <w:color w:val="001080"/>
-          <w:sz w:val="21"/>
-          <w:szCs w:val="21"/>
-        </w:rPr>
-        <w:t>country</w:t>
+        <w:t>new_country</w:t>
       </w:r>
       <w:r>
         <w:rPr>
@@ -17750,7 +17423,6 @@
         </w:rPr>
         <w:t>append</w:t>
       </w:r>
-      <w:proofErr w:type="gramEnd"/>
       <w:r>
         <w:rPr>
           <w:rFonts w:ascii="Consolas" w:hAnsi="Consolas"/>
@@ -18076,17 +17748,7 @@
           <w:sz w:val="21"/>
           <w:szCs w:val="21"/>
         </w:rPr>
-        <w:t>country_</w:t>
-      </w:r>
-      <w:proofErr w:type="gramStart"/>
-      <w:r>
-        <w:rPr>
-          <w:rFonts w:ascii="Consolas" w:hAnsi="Consolas"/>
-          <w:color w:val="001080"/>
-          <w:sz w:val="21"/>
-          <w:szCs w:val="21"/>
-        </w:rPr>
-        <w:t>dummy</w:t>
+        <w:t>country_dummy</w:t>
       </w:r>
       <w:r>
         <w:rPr>
@@ -18106,7 +17768,6 @@
         </w:rPr>
         <w:t>astype</w:t>
       </w:r>
-      <w:proofErr w:type="gramEnd"/>
       <w:r>
         <w:rPr>
           <w:rFonts w:ascii="Consolas" w:hAnsi="Consolas"/>
@@ -18143,6 +17804,7 @@
         <w:rPr>
           <w:noProof/>
         </w:rPr>
+        <w:lastRenderedPageBreak/>
         <w:drawing>
           <wp:inline distT="0" distB="0" distL="0" distR="0" wp14:anchorId="03E3DFCA" wp14:editId="580CF9FC">
             <wp:extent cx="5956894" cy="2015836"/>
@@ -18338,7 +18000,6 @@
         </w:rPr>
         <w:t xml:space="preserve"> </w:t>
       </w:r>
-      <w:proofErr w:type="gramStart"/>
       <w:r>
         <w:rPr>
           <w:rFonts w:ascii="Consolas" w:hAnsi="Consolas"/>
@@ -18366,7 +18027,6 @@
         </w:rPr>
         <w:t>drop</w:t>
       </w:r>
-      <w:proofErr w:type="gramEnd"/>
       <w:r>
         <w:rPr>
           <w:rFonts w:ascii="Consolas" w:hAnsi="Consolas"/>
@@ -18586,7 +18246,6 @@
         </w:rPr>
         <w:t xml:space="preserve"> </w:t>
       </w:r>
-      <w:proofErr w:type="gramStart"/>
       <w:r>
         <w:rPr>
           <w:rFonts w:ascii="Consolas" w:hAnsi="Consolas"/>
@@ -18614,7 +18273,6 @@
         </w:rPr>
         <w:t>concat</w:t>
       </w:r>
-      <w:proofErr w:type="gramEnd"/>
       <w:r>
         <w:rPr>
           <w:rFonts w:ascii="Consolas" w:hAnsi="Consolas"/>
@@ -18745,7 +18403,6 @@
           <w:bCs/>
           <w:noProof/>
         </w:rPr>
-        <w:lastRenderedPageBreak/>
         <w:drawing>
           <wp:inline distT="0" distB="0" distL="0" distR="0" wp14:anchorId="04DF1BD5" wp14:editId="7E3B6157">
             <wp:extent cx="5760720" cy="2049145"/>
@@ -18894,11 +18551,13 @@
     <w:p>
       <w:pPr>
         <w:pStyle w:val="Content"/>
+        <w:jc w:val="center"/>
       </w:pPr>
       <w:r>
         <w:rPr>
           <w:noProof/>
         </w:rPr>
+        <w:lastRenderedPageBreak/>
         <w:drawing>
           <wp:inline distT="0" distB="0" distL="0" distR="0" wp14:anchorId="195E33DA" wp14:editId="78427F9C">
             <wp:extent cx="4371109" cy="2391293"/>
@@ -18983,12 +18642,12 @@
     <w:p>
       <w:pPr>
         <w:pStyle w:val="Content"/>
+        <w:jc w:val="center"/>
       </w:pPr>
       <w:r>
         <w:rPr>
           <w:noProof/>
         </w:rPr>
-        <w:lastRenderedPageBreak/>
         <w:drawing>
           <wp:inline distT="0" distB="0" distL="0" distR="0" wp14:anchorId="154A0937" wp14:editId="4F58C741">
             <wp:extent cx="5140331" cy="3235036"/>
@@ -19056,13 +18715,15 @@
     <w:p>
       <w:pPr>
         <w:pStyle w:val="Content"/>
+        <w:jc w:val="center"/>
       </w:pPr>
       <w:r>
         <w:rPr>
           <w:noProof/>
         </w:rPr>
+        <w:lastRenderedPageBreak/>
         <w:drawing>
-          <wp:inline distT="0" distB="0" distL="0" distR="0" wp14:anchorId="2B923FCB" wp14:editId="5643F982">
+          <wp:inline distT="0" distB="0" distL="0" distR="0" wp14:anchorId="2B923FCB" wp14:editId="52D7CACC">
             <wp:extent cx="5112327" cy="3215317"/>
             <wp:effectExtent l="0" t="0" r="0" b="4445"/>
             <wp:docPr id="1776095427" name="Picture 5"/>
@@ -19350,7 +19011,11 @@
         <w:t xml:space="preserve"> </w:t>
       </w:r>
       <w:r>
-        <w:t>cung cấp các công cụ học máy hiệu quả và dễ sử dụng để phân tích dữ liệu và xây dựng mô hình dự đoán.</w:t>
+        <w:t xml:space="preserve">cung cấp các công cụ học máy hiệu quả </w:t>
+      </w:r>
+      <w:r>
+        <w:lastRenderedPageBreak/>
+        <w:t>và dễ sử dụng để phân tích dữ liệu và xây dựng mô hình dự đoán.</w:t>
       </w:r>
     </w:p>
     <w:p>
@@ -19539,7 +19204,6 @@
         <w:pStyle w:val="Content"/>
       </w:pPr>
       <w:r>
-        <w:lastRenderedPageBreak/>
         <w:t>Một số w</w:t>
       </w:r>
       <w:r>
@@ -19606,13 +19270,8 @@
             <w:pPr>
               <w:pStyle w:val="Content"/>
             </w:pPr>
-            <w:proofErr w:type="gramStart"/>
-            <w:r>
-              <w:t>st.button</w:t>
-            </w:r>
-            <w:proofErr w:type="gramEnd"/>
-            <w:r>
-              <w:t>()</w:t>
+            <w:r>
+              <w:t>st.button()</w:t>
             </w:r>
           </w:p>
         </w:tc>
@@ -19642,13 +19301,8 @@
             <w:pPr>
               <w:pStyle w:val="Content"/>
             </w:pPr>
-            <w:proofErr w:type="gramStart"/>
-            <w:r>
-              <w:t>st.checkbox</w:t>
-            </w:r>
-            <w:proofErr w:type="gramEnd"/>
-            <w:r>
-              <w:t>()</w:t>
+            <w:r>
+              <w:t>st.checkbox()</w:t>
             </w:r>
           </w:p>
         </w:tc>
@@ -19678,13 +19332,8 @@
             <w:pPr>
               <w:pStyle w:val="Content"/>
             </w:pPr>
-            <w:proofErr w:type="gramStart"/>
-            <w:r>
-              <w:t>st.selectbox</w:t>
-            </w:r>
-            <w:proofErr w:type="gramEnd"/>
-            <w:r>
-              <w:t>()</w:t>
+            <w:r>
+              <w:t>st.selectbox()</w:t>
             </w:r>
           </w:p>
         </w:tc>
@@ -19714,13 +19363,8 @@
             <w:pPr>
               <w:pStyle w:val="Content"/>
             </w:pPr>
-            <w:proofErr w:type="gramStart"/>
-            <w:r>
-              <w:t>st.multiselect</w:t>
-            </w:r>
-            <w:proofErr w:type="gramEnd"/>
-            <w:r>
-              <w:t>()</w:t>
+            <w:r>
+              <w:t>st.multiselect()</w:t>
             </w:r>
           </w:p>
         </w:tc>
@@ -19751,15 +19395,7 @@
               <w:pStyle w:val="Content"/>
             </w:pPr>
             <w:r>
-              <w:t>st.text_</w:t>
-            </w:r>
-            <w:proofErr w:type="gramStart"/>
-            <w:r>
-              <w:t>input(</w:t>
-            </w:r>
-            <w:proofErr w:type="gramEnd"/>
-            <w:r>
-              <w:t>)</w:t>
+              <w:t>st.text_input()</w:t>
             </w:r>
           </w:p>
         </w:tc>
@@ -19789,13 +19425,8 @@
             <w:pPr>
               <w:pStyle w:val="Content"/>
             </w:pPr>
-            <w:proofErr w:type="gramStart"/>
-            <w:r>
-              <w:t>st.number</w:t>
-            </w:r>
-            <w:proofErr w:type="gramEnd"/>
-            <w:r>
-              <w:t>_input()</w:t>
+            <w:r>
+              <w:t>st.number_input()</w:t>
             </w:r>
           </w:p>
         </w:tc>
@@ -19825,13 +19456,9 @@
             <w:pPr>
               <w:pStyle w:val="Content"/>
             </w:pPr>
-            <w:proofErr w:type="gramStart"/>
-            <w:r>
-              <w:t>st.date</w:t>
-            </w:r>
-            <w:proofErr w:type="gramEnd"/>
-            <w:r>
-              <w:t>_input() và st.time_input()</w:t>
+            <w:r>
+              <w:lastRenderedPageBreak/>
+              <w:t>st.date_input() và st.time_input()</w:t>
             </w:r>
           </w:p>
         </w:tc>
@@ -19861,13 +19488,8 @@
             <w:pPr>
               <w:pStyle w:val="Content"/>
             </w:pPr>
-            <w:proofErr w:type="gramStart"/>
-            <w:r>
-              <w:t>st.file</w:t>
-            </w:r>
-            <w:proofErr w:type="gramEnd"/>
-            <w:r>
-              <w:t>_uploader()</w:t>
+            <w:r>
+              <w:t>st.file_uploader()</w:t>
             </w:r>
           </w:p>
         </w:tc>
@@ -19897,13 +19519,8 @@
             <w:pPr>
               <w:pStyle w:val="Content"/>
             </w:pPr>
-            <w:proofErr w:type="gramStart"/>
-            <w:r>
-              <w:t>st.spinner</w:t>
-            </w:r>
-            <w:proofErr w:type="gramEnd"/>
-            <w:r>
-              <w:t>()</w:t>
+            <w:r>
+              <w:t>st.spinner()</w:t>
             </w:r>
           </w:p>
         </w:tc>
@@ -19964,13 +19581,8 @@
             <w:pPr>
               <w:pStyle w:val="Content"/>
             </w:pPr>
-            <w:proofErr w:type="gramStart"/>
-            <w:r>
-              <w:t>st.progress</w:t>
-            </w:r>
-            <w:proofErr w:type="gramEnd"/>
-            <w:r>
-              <w:t>()</w:t>
+            <w:r>
+              <w:t>st.progress()</w:t>
             </w:r>
           </w:p>
         </w:tc>
@@ -20001,15 +19613,7 @@
               <w:pStyle w:val="Content"/>
             </w:pPr>
             <w:r>
-              <w:t>st.text_</w:t>
-            </w:r>
-            <w:proofErr w:type="gramStart"/>
-            <w:r>
-              <w:t>area(</w:t>
-            </w:r>
-            <w:proofErr w:type="gramEnd"/>
-            <w:r>
-              <w:t>)</w:t>
+              <w:t>st.text_area()</w:t>
             </w:r>
           </w:p>
         </w:tc>
@@ -20186,7 +19790,6 @@
           <w:sz w:val="21"/>
           <w:szCs w:val="21"/>
         </w:rPr>
-        <w:lastRenderedPageBreak/>
         <w:t>X_train</w:t>
       </w:r>
       <w:r>
@@ -20277,17 +19880,7 @@
           <w:sz w:val="21"/>
           <w:szCs w:val="21"/>
         </w:rPr>
-        <w:t>train_test_</w:t>
-      </w:r>
-      <w:proofErr w:type="gramStart"/>
-      <w:r>
-        <w:rPr>
-          <w:rFonts w:ascii="Consolas" w:hAnsi="Consolas"/>
-          <w:color w:val="795E26"/>
-          <w:sz w:val="21"/>
-          <w:szCs w:val="21"/>
-        </w:rPr>
-        <w:t>split</w:t>
+        <w:t>train_test_split</w:t>
       </w:r>
       <w:r>
         <w:rPr>
@@ -20298,7 +19891,6 @@
         </w:rPr>
         <w:t>(</w:t>
       </w:r>
-      <w:proofErr w:type="gramEnd"/>
       <w:r>
         <w:rPr>
           <w:rFonts w:ascii="Consolas" w:hAnsi="Consolas"/>
@@ -20559,7 +20151,6 @@
         </w:rPr>
         <w:t xml:space="preserve"> </w:t>
       </w:r>
-      <w:proofErr w:type="gramStart"/>
       <w:r>
         <w:rPr>
           <w:rFonts w:ascii="Consolas" w:hAnsi="Consolas"/>
@@ -20576,17 +20167,7 @@
           <w:sz w:val="21"/>
           <w:szCs w:val="21"/>
         </w:rPr>
-        <w:t>(</w:t>
-      </w:r>
-      <w:proofErr w:type="gramEnd"/>
-      <w:r>
-        <w:rPr>
-          <w:rFonts w:ascii="Consolas" w:hAnsi="Consolas"/>
-          <w:color w:val="3B3B3B"/>
-          <w:sz w:val="21"/>
-          <w:szCs w:val="21"/>
-        </w:rPr>
-        <w:t>)</w:t>
+        <w:t>()</w:t>
       </w:r>
     </w:p>
     <w:p>
@@ -20600,7 +20181,6 @@
           <w:szCs w:val="21"/>
         </w:rPr>
       </w:pPr>
-      <w:proofErr w:type="gramStart"/>
       <w:r>
         <w:rPr>
           <w:rFonts w:ascii="Consolas" w:hAnsi="Consolas"/>
@@ -20637,7 +20217,6 @@
         </w:rPr>
         <w:t>(</w:t>
       </w:r>
-      <w:proofErr w:type="gramEnd"/>
       <w:r>
         <w:rPr>
           <w:rFonts w:ascii="Consolas" w:hAnsi="Consolas"/>
@@ -20722,7 +20301,6 @@
         </w:rPr>
         <w:t xml:space="preserve"> </w:t>
       </w:r>
-      <w:proofErr w:type="gramStart"/>
       <w:r>
         <w:rPr>
           <w:rFonts w:ascii="Consolas" w:hAnsi="Consolas"/>
@@ -20750,7 +20328,6 @@
         </w:rPr>
         <w:t>predict</w:t>
       </w:r>
-      <w:proofErr w:type="gramEnd"/>
       <w:r>
         <w:rPr>
           <w:rFonts w:ascii="Consolas" w:hAnsi="Consolas"/>
@@ -20878,7 +20455,6 @@
         </w:rPr>
         <w:t xml:space="preserve"> </w:t>
       </w:r>
-      <w:proofErr w:type="gramStart"/>
       <w:r>
         <w:rPr>
           <w:rFonts w:ascii="Consolas" w:hAnsi="Consolas"/>
@@ -20895,17 +20471,7 @@
           <w:sz w:val="21"/>
           <w:szCs w:val="21"/>
         </w:rPr>
-        <w:t>(</w:t>
-      </w:r>
-      <w:proofErr w:type="gramEnd"/>
-      <w:r>
-        <w:rPr>
-          <w:rFonts w:ascii="Consolas" w:hAnsi="Consolas"/>
-          <w:color w:val="3B3B3B"/>
-          <w:sz w:val="21"/>
-          <w:szCs w:val="21"/>
-        </w:rPr>
-        <w:t>)</w:t>
+        <w:t>()</w:t>
       </w:r>
     </w:p>
     <w:p>
@@ -20919,7 +20485,6 @@
           <w:szCs w:val="21"/>
         </w:rPr>
       </w:pPr>
-      <w:proofErr w:type="gramStart"/>
       <w:r>
         <w:rPr>
           <w:rFonts w:ascii="Consolas" w:hAnsi="Consolas"/>
@@ -20956,7 +20521,6 @@
         </w:rPr>
         <w:t>(</w:t>
       </w:r>
-      <w:proofErr w:type="gramEnd"/>
       <w:r>
         <w:rPr>
           <w:rFonts w:ascii="Consolas" w:hAnsi="Consolas"/>
@@ -21041,7 +20605,6 @@
         </w:rPr>
         <w:t xml:space="preserve"> </w:t>
       </w:r>
-      <w:proofErr w:type="gramStart"/>
       <w:r>
         <w:rPr>
           <w:rFonts w:ascii="Consolas" w:hAnsi="Consolas"/>
@@ -21069,7 +20632,6 @@
         </w:rPr>
         <w:t>predict</w:t>
       </w:r>
-      <w:proofErr w:type="gramEnd"/>
       <w:r>
         <w:rPr>
           <w:rFonts w:ascii="Consolas" w:hAnsi="Consolas"/>
@@ -21123,6 +20685,7 @@
         <w:pStyle w:val="Content"/>
       </w:pPr>
       <w:r>
+        <w:lastRenderedPageBreak/>
         <w:t xml:space="preserve">Thực hiện huấn luyện mô hình với thuật toán </w:t>
       </w:r>
       <w:r>
@@ -21200,7 +20763,6 @@
         </w:rPr>
         <w:t xml:space="preserve"> </w:t>
       </w:r>
-      <w:proofErr w:type="gramStart"/>
       <w:r>
         <w:rPr>
           <w:rFonts w:ascii="Consolas" w:hAnsi="Consolas"/>
@@ -21217,17 +20779,7 @@
           <w:sz w:val="21"/>
           <w:szCs w:val="21"/>
         </w:rPr>
-        <w:t>(</w:t>
-      </w:r>
-      <w:proofErr w:type="gramEnd"/>
-      <w:r>
-        <w:rPr>
-          <w:rFonts w:ascii="Consolas" w:hAnsi="Consolas"/>
-          <w:color w:val="3B3B3B"/>
-          <w:sz w:val="21"/>
-          <w:szCs w:val="21"/>
-        </w:rPr>
-        <w:t>)</w:t>
+        <w:t>()</w:t>
       </w:r>
     </w:p>
     <w:p>
@@ -21241,7 +20793,6 @@
           <w:szCs w:val="21"/>
         </w:rPr>
       </w:pPr>
-      <w:proofErr w:type="gramStart"/>
       <w:r>
         <w:rPr>
           <w:rFonts w:ascii="Consolas" w:hAnsi="Consolas"/>
@@ -21278,7 +20829,6 @@
         </w:rPr>
         <w:t>(</w:t>
       </w:r>
-      <w:proofErr w:type="gramEnd"/>
       <w:r>
         <w:rPr>
           <w:rFonts w:ascii="Consolas" w:hAnsi="Consolas"/>
@@ -21363,7 +20913,6 @@
         </w:rPr>
         <w:t xml:space="preserve"> </w:t>
       </w:r>
-      <w:proofErr w:type="gramStart"/>
       <w:r>
         <w:rPr>
           <w:rFonts w:ascii="Consolas" w:hAnsi="Consolas"/>
@@ -21391,7 +20940,6 @@
         </w:rPr>
         <w:t>predict</w:t>
       </w:r>
-      <w:proofErr w:type="gramEnd"/>
       <w:r>
         <w:rPr>
           <w:rFonts w:ascii="Consolas" w:hAnsi="Consolas"/>
@@ -21514,7 +21062,6 @@
         </w:rPr>
         <w:t xml:space="preserve"> </w:t>
       </w:r>
-      <w:proofErr w:type="gramStart"/>
       <w:r>
         <w:rPr>
           <w:rFonts w:ascii="Consolas" w:hAnsi="Consolas"/>
@@ -21542,7 +21089,6 @@
         </w:rPr>
         <w:t>DataFrame</w:t>
       </w:r>
-      <w:proofErr w:type="gramEnd"/>
       <w:r>
         <w:rPr>
           <w:rFonts w:ascii="Consolas" w:hAnsi="Consolas"/>
@@ -21645,7 +21191,6 @@
         </w:rPr>
         <w:t xml:space="preserve">: </w:t>
       </w:r>
-      <w:proofErr w:type="gramStart"/>
       <w:r>
         <w:rPr>
           <w:rFonts w:ascii="Consolas" w:hAnsi="Consolas"/>
@@ -21671,17 +21216,7 @@
           <w:sz w:val="21"/>
           <w:szCs w:val="21"/>
         </w:rPr>
-        <w:t>coef</w:t>
-      </w:r>
-      <w:proofErr w:type="gramEnd"/>
-      <w:r>
-        <w:rPr>
-          <w:rFonts w:ascii="Consolas" w:hAnsi="Consolas"/>
-          <w:color w:val="001080"/>
-          <w:sz w:val="21"/>
-          <w:szCs w:val="21"/>
-        </w:rPr>
-        <w:t>_</w:t>
+        <w:t>coef_</w:t>
       </w:r>
       <w:r>
         <w:rPr>
@@ -21729,9 +21264,53 @@
           <w:sz w:val="21"/>
           <w:szCs w:val="21"/>
         </w:rPr>
-        <w:t>logr_</w:t>
-      </w:r>
-      <w:proofErr w:type="gramStart"/>
+        <w:t>logr_feature</w:t>
+      </w:r>
+      <w:r>
+        <w:rPr>
+          <w:rFonts w:ascii="Consolas" w:hAnsi="Consolas"/>
+          <w:color w:val="3B3B3B"/>
+          <w:sz w:val="21"/>
+          <w:szCs w:val="21"/>
+        </w:rPr>
+        <w:t>.</w:t>
+      </w:r>
+      <w:r>
+        <w:rPr>
+          <w:rFonts w:ascii="Consolas" w:hAnsi="Consolas"/>
+          <w:color w:val="795E26"/>
+          <w:sz w:val="21"/>
+          <w:szCs w:val="21"/>
+        </w:rPr>
+        <w:t>sort_values</w:t>
+      </w:r>
+      <w:r>
+        <w:rPr>
+          <w:rFonts w:ascii="Consolas" w:hAnsi="Consolas"/>
+          <w:color w:val="3B3B3B"/>
+          <w:sz w:val="21"/>
+          <w:szCs w:val="21"/>
+        </w:rPr>
+        <w:t>(</w:t>
+      </w:r>
+      <w:r>
+        <w:rPr>
+          <w:rFonts w:ascii="Consolas" w:hAnsi="Consolas"/>
+          <w:color w:val="A31515"/>
+          <w:sz w:val="21"/>
+          <w:szCs w:val="21"/>
+        </w:rPr>
+        <w:t>'importance'</w:t>
+      </w:r>
+      <w:r>
+        <w:rPr>
+          <w:rFonts w:ascii="Consolas" w:hAnsi="Consolas"/>
+          <w:color w:val="3B3B3B"/>
+          <w:sz w:val="21"/>
+          <w:szCs w:val="21"/>
+        </w:rPr>
+        <w:t xml:space="preserve">, </w:t>
+      </w:r>
       <w:r>
         <w:rPr>
           <w:rFonts w:ascii="Consolas" w:hAnsi="Consolas"/>
@@ -21739,70 +21318,6 @@
           <w:sz w:val="21"/>
           <w:szCs w:val="21"/>
         </w:rPr>
-        <w:t>feature</w:t>
-      </w:r>
-      <w:r>
-        <w:rPr>
-          <w:rFonts w:ascii="Consolas" w:hAnsi="Consolas"/>
-          <w:color w:val="3B3B3B"/>
-          <w:sz w:val="21"/>
-          <w:szCs w:val="21"/>
-        </w:rPr>
-        <w:t>.</w:t>
-      </w:r>
-      <w:r>
-        <w:rPr>
-          <w:rFonts w:ascii="Consolas" w:hAnsi="Consolas"/>
-          <w:color w:val="795E26"/>
-          <w:sz w:val="21"/>
-          <w:szCs w:val="21"/>
-        </w:rPr>
-        <w:t>sort</w:t>
-      </w:r>
-      <w:proofErr w:type="gramEnd"/>
-      <w:r>
-        <w:rPr>
-          <w:rFonts w:ascii="Consolas" w:hAnsi="Consolas"/>
-          <w:color w:val="795E26"/>
-          <w:sz w:val="21"/>
-          <w:szCs w:val="21"/>
-        </w:rPr>
-        <w:t>_values</w:t>
-      </w:r>
-      <w:r>
-        <w:rPr>
-          <w:rFonts w:ascii="Consolas" w:hAnsi="Consolas"/>
-          <w:color w:val="3B3B3B"/>
-          <w:sz w:val="21"/>
-          <w:szCs w:val="21"/>
-        </w:rPr>
-        <w:t>(</w:t>
-      </w:r>
-      <w:r>
-        <w:rPr>
-          <w:rFonts w:ascii="Consolas" w:hAnsi="Consolas"/>
-          <w:color w:val="A31515"/>
-          <w:sz w:val="21"/>
-          <w:szCs w:val="21"/>
-        </w:rPr>
-        <w:t>'importance'</w:t>
-      </w:r>
-      <w:r>
-        <w:rPr>
-          <w:rFonts w:ascii="Consolas" w:hAnsi="Consolas"/>
-          <w:color w:val="3B3B3B"/>
-          <w:sz w:val="21"/>
-          <w:szCs w:val="21"/>
-        </w:rPr>
-        <w:t xml:space="preserve">, </w:t>
-      </w:r>
-      <w:r>
-        <w:rPr>
-          <w:rFonts w:ascii="Consolas" w:hAnsi="Consolas"/>
-          <w:color w:val="001080"/>
-          <w:sz w:val="21"/>
-          <w:szCs w:val="21"/>
-        </w:rPr>
         <w:t>ascending</w:t>
       </w:r>
       <w:r>
@@ -21836,16 +21351,16 @@
     <w:p>
       <w:pPr>
         <w:pStyle w:val="Content"/>
+        <w:jc w:val="center"/>
       </w:pPr>
       <w:r>
         <w:rPr>
           <w:noProof/>
         </w:rPr>
-        <w:lastRenderedPageBreak/>
         <w:drawing>
-          <wp:inline distT="0" distB="0" distL="0" distR="0" wp14:anchorId="1D2E018A" wp14:editId="08FDDED5">
-            <wp:extent cx="3315163" cy="3743847"/>
-            <wp:effectExtent l="0" t="0" r="0" b="0"/>
+          <wp:inline distT="0" distB="0" distL="0" distR="0" wp14:anchorId="1D2E018A" wp14:editId="33EC3E7E">
+            <wp:extent cx="2869366" cy="3240404"/>
+            <wp:effectExtent l="0" t="0" r="7620" b="0"/>
             <wp:docPr id="398281156" name="Picture 1"/>
             <wp:cNvGraphicFramePr>
               <a:graphicFrameLocks xmlns:a="http://schemas.openxmlformats.org/drawingml/2006/main" noChangeAspect="1"/>
@@ -21866,7 +21381,7 @@
                   <pic:spPr>
                     <a:xfrm>
                       <a:off x="0" y="0"/>
-                      <a:ext cx="3315163" cy="3743847"/>
+                      <a:ext cx="2875190" cy="3246981"/>
                     </a:xfrm>
                     <a:prstGeom prst="rect">
                       <a:avLst/>
@@ -21942,7 +21457,6 @@
         </w:rPr>
         <w:t xml:space="preserve"> </w:t>
       </w:r>
-      <w:proofErr w:type="gramStart"/>
       <w:r>
         <w:rPr>
           <w:rFonts w:ascii="Consolas" w:hAnsi="Consolas"/>
@@ -21970,7 +21484,6 @@
         </w:rPr>
         <w:t>DataFrame</w:t>
       </w:r>
-      <w:proofErr w:type="gramEnd"/>
       <w:r>
         <w:rPr>
           <w:rFonts w:ascii="Consolas" w:hAnsi="Consolas"/>
@@ -22073,7 +21586,6 @@
         </w:rPr>
         <w:t xml:space="preserve">: </w:t>
       </w:r>
-      <w:proofErr w:type="gramStart"/>
       <w:r>
         <w:rPr>
           <w:rFonts w:ascii="Consolas" w:hAnsi="Consolas"/>
@@ -22099,17 +21611,7 @@
           <w:sz w:val="21"/>
           <w:szCs w:val="21"/>
         </w:rPr>
-        <w:t>feature</w:t>
-      </w:r>
-      <w:proofErr w:type="gramEnd"/>
-      <w:r>
-        <w:rPr>
-          <w:rFonts w:ascii="Consolas" w:hAnsi="Consolas"/>
-          <w:color w:val="001080"/>
-          <w:sz w:val="21"/>
-          <w:szCs w:val="21"/>
-        </w:rPr>
-        <w:t>_importances_</w:t>
+        <w:t>feature_importances_</w:t>
       </w:r>
       <w:r>
         <w:rPr>
@@ -22139,9 +21641,53 @@
           <w:sz w:val="21"/>
           <w:szCs w:val="21"/>
         </w:rPr>
-        <w:t>tree_</w:t>
-      </w:r>
-      <w:proofErr w:type="gramStart"/>
+        <w:t>tree_feature</w:t>
+      </w:r>
+      <w:r>
+        <w:rPr>
+          <w:rFonts w:ascii="Consolas" w:hAnsi="Consolas"/>
+          <w:color w:val="3B3B3B"/>
+          <w:sz w:val="21"/>
+          <w:szCs w:val="21"/>
+        </w:rPr>
+        <w:t>.</w:t>
+      </w:r>
+      <w:r>
+        <w:rPr>
+          <w:rFonts w:ascii="Consolas" w:hAnsi="Consolas"/>
+          <w:color w:val="795E26"/>
+          <w:sz w:val="21"/>
+          <w:szCs w:val="21"/>
+        </w:rPr>
+        <w:t>sort_values</w:t>
+      </w:r>
+      <w:r>
+        <w:rPr>
+          <w:rFonts w:ascii="Consolas" w:hAnsi="Consolas"/>
+          <w:color w:val="3B3B3B"/>
+          <w:sz w:val="21"/>
+          <w:szCs w:val="21"/>
+        </w:rPr>
+        <w:t>(</w:t>
+      </w:r>
+      <w:r>
+        <w:rPr>
+          <w:rFonts w:ascii="Consolas" w:hAnsi="Consolas"/>
+          <w:color w:val="A31515"/>
+          <w:sz w:val="21"/>
+          <w:szCs w:val="21"/>
+        </w:rPr>
+        <w:t>'importance'</w:t>
+      </w:r>
+      <w:r>
+        <w:rPr>
+          <w:rFonts w:ascii="Consolas" w:hAnsi="Consolas"/>
+          <w:color w:val="3B3B3B"/>
+          <w:sz w:val="21"/>
+          <w:szCs w:val="21"/>
+        </w:rPr>
+        <w:t xml:space="preserve">, </w:t>
+      </w:r>
       <w:r>
         <w:rPr>
           <w:rFonts w:ascii="Consolas" w:hAnsi="Consolas"/>
@@ -22149,70 +21695,6 @@
           <w:sz w:val="21"/>
           <w:szCs w:val="21"/>
         </w:rPr>
-        <w:t>feature</w:t>
-      </w:r>
-      <w:r>
-        <w:rPr>
-          <w:rFonts w:ascii="Consolas" w:hAnsi="Consolas"/>
-          <w:color w:val="3B3B3B"/>
-          <w:sz w:val="21"/>
-          <w:szCs w:val="21"/>
-        </w:rPr>
-        <w:t>.</w:t>
-      </w:r>
-      <w:r>
-        <w:rPr>
-          <w:rFonts w:ascii="Consolas" w:hAnsi="Consolas"/>
-          <w:color w:val="795E26"/>
-          <w:sz w:val="21"/>
-          <w:szCs w:val="21"/>
-        </w:rPr>
-        <w:t>sort</w:t>
-      </w:r>
-      <w:proofErr w:type="gramEnd"/>
-      <w:r>
-        <w:rPr>
-          <w:rFonts w:ascii="Consolas" w:hAnsi="Consolas"/>
-          <w:color w:val="795E26"/>
-          <w:sz w:val="21"/>
-          <w:szCs w:val="21"/>
-        </w:rPr>
-        <w:t>_values</w:t>
-      </w:r>
-      <w:r>
-        <w:rPr>
-          <w:rFonts w:ascii="Consolas" w:hAnsi="Consolas"/>
-          <w:color w:val="3B3B3B"/>
-          <w:sz w:val="21"/>
-          <w:szCs w:val="21"/>
-        </w:rPr>
-        <w:t>(</w:t>
-      </w:r>
-      <w:r>
-        <w:rPr>
-          <w:rFonts w:ascii="Consolas" w:hAnsi="Consolas"/>
-          <w:color w:val="A31515"/>
-          <w:sz w:val="21"/>
-          <w:szCs w:val="21"/>
-        </w:rPr>
-        <w:t>'importance'</w:t>
-      </w:r>
-      <w:r>
-        <w:rPr>
-          <w:rFonts w:ascii="Consolas" w:hAnsi="Consolas"/>
-          <w:color w:val="3B3B3B"/>
-          <w:sz w:val="21"/>
-          <w:szCs w:val="21"/>
-        </w:rPr>
-        <w:t xml:space="preserve">, </w:t>
-      </w:r>
-      <w:r>
-        <w:rPr>
-          <w:rFonts w:ascii="Consolas" w:hAnsi="Consolas"/>
-          <w:color w:val="001080"/>
-          <w:sz w:val="21"/>
-          <w:szCs w:val="21"/>
-        </w:rPr>
         <w:t>ascending</w:t>
       </w:r>
       <w:r>
@@ -22246,6 +21728,7 @@
     <w:p>
       <w:pPr>
         <w:pStyle w:val="Content"/>
+        <w:jc w:val="center"/>
       </w:pPr>
       <w:r>
         <w:rPr>
@@ -22253,8 +21736,8 @@
         </w:rPr>
         <w:lastRenderedPageBreak/>
         <w:drawing>
-          <wp:inline distT="0" distB="0" distL="0" distR="0" wp14:anchorId="03EABE9E" wp14:editId="7ED90C76">
-            <wp:extent cx="3334215" cy="3524742"/>
+          <wp:inline distT="0" distB="0" distL="0" distR="0" wp14:anchorId="03EABE9E" wp14:editId="1FFD81D0">
+            <wp:extent cx="2705100" cy="2859677"/>
             <wp:effectExtent l="0" t="0" r="0" b="0"/>
             <wp:docPr id="1732823494" name="Picture 1" descr="A screenshot of a computer&#10;&#10;Description automatically generated"/>
             <wp:cNvGraphicFramePr>
@@ -22276,7 +21759,7 @@
                   <pic:spPr>
                     <a:xfrm>
                       <a:off x="0" y="0"/>
-                      <a:ext cx="3334215" cy="3524742"/>
+                      <a:ext cx="2710226" cy="2865096"/>
                     </a:xfrm>
                     <a:prstGeom prst="rect">
                       <a:avLst/>
@@ -22294,15 +21777,7 @@
         <w:pStyle w:val="Content"/>
       </w:pPr>
       <w:r>
-        <w:t xml:space="preserve">Với thuật toán này, cột </w:t>
-      </w:r>
-      <w:proofErr w:type="gramStart"/>
-      <w:r>
-        <w:t>In</w:t>
-      </w:r>
-      <w:proofErr w:type="gramEnd"/>
-      <w:r>
-        <w:t>_Other lại có tính quan trọng nhất trong bộ dữ liệu, ảnh hưởng tới kết quả xử lý của mô hình.</w:t>
+        <w:t>Với thuật toán này, cột In_Other lại có tính quan trọng nhất trong bộ dữ liệu, ảnh hưởng tới kết quả xử lý của mô hình.</w:t>
       </w:r>
     </w:p>
     <w:p>
@@ -22360,7 +21835,6 @@
         </w:rPr>
         <w:t xml:space="preserve"> </w:t>
       </w:r>
-      <w:proofErr w:type="gramStart"/>
       <w:r>
         <w:rPr>
           <w:rFonts w:ascii="Consolas" w:hAnsi="Consolas"/>
@@ -22388,7 +21862,6 @@
         </w:rPr>
         <w:t>DataFrame</w:t>
       </w:r>
-      <w:proofErr w:type="gramEnd"/>
       <w:r>
         <w:rPr>
           <w:rFonts w:ascii="Consolas" w:hAnsi="Consolas"/>
@@ -22491,7 +21964,6 @@
         </w:rPr>
         <w:t xml:space="preserve">: </w:t>
       </w:r>
-      <w:proofErr w:type="gramStart"/>
       <w:r>
         <w:rPr>
           <w:rFonts w:ascii="Consolas" w:hAnsi="Consolas"/>
@@ -22517,17 +21989,7 @@
           <w:sz w:val="21"/>
           <w:szCs w:val="21"/>
         </w:rPr>
-        <w:t>feature</w:t>
-      </w:r>
-      <w:proofErr w:type="gramEnd"/>
-      <w:r>
-        <w:rPr>
-          <w:rFonts w:ascii="Consolas" w:hAnsi="Consolas"/>
-          <w:color w:val="001080"/>
-          <w:sz w:val="21"/>
-          <w:szCs w:val="21"/>
-        </w:rPr>
-        <w:t>_importances_</w:t>
+        <w:t>feature_importances_</w:t>
       </w:r>
       <w:r>
         <w:rPr>
@@ -22557,9 +22019,53 @@
           <w:sz w:val="21"/>
           <w:szCs w:val="21"/>
         </w:rPr>
-        <w:t>forest_</w:t>
-      </w:r>
-      <w:proofErr w:type="gramStart"/>
+        <w:t>forest_feature</w:t>
+      </w:r>
+      <w:r>
+        <w:rPr>
+          <w:rFonts w:ascii="Consolas" w:hAnsi="Consolas"/>
+          <w:color w:val="3B3B3B"/>
+          <w:sz w:val="21"/>
+          <w:szCs w:val="21"/>
+        </w:rPr>
+        <w:t>.</w:t>
+      </w:r>
+      <w:r>
+        <w:rPr>
+          <w:rFonts w:ascii="Consolas" w:hAnsi="Consolas"/>
+          <w:color w:val="795E26"/>
+          <w:sz w:val="21"/>
+          <w:szCs w:val="21"/>
+        </w:rPr>
+        <w:t>sort_values</w:t>
+      </w:r>
+      <w:r>
+        <w:rPr>
+          <w:rFonts w:ascii="Consolas" w:hAnsi="Consolas"/>
+          <w:color w:val="3B3B3B"/>
+          <w:sz w:val="21"/>
+          <w:szCs w:val="21"/>
+        </w:rPr>
+        <w:t>(</w:t>
+      </w:r>
+      <w:r>
+        <w:rPr>
+          <w:rFonts w:ascii="Consolas" w:hAnsi="Consolas"/>
+          <w:color w:val="A31515"/>
+          <w:sz w:val="21"/>
+          <w:szCs w:val="21"/>
+        </w:rPr>
+        <w:t>'importance'</w:t>
+      </w:r>
+      <w:r>
+        <w:rPr>
+          <w:rFonts w:ascii="Consolas" w:hAnsi="Consolas"/>
+          <w:color w:val="3B3B3B"/>
+          <w:sz w:val="21"/>
+          <w:szCs w:val="21"/>
+        </w:rPr>
+        <w:t xml:space="preserve">, </w:t>
+      </w:r>
       <w:r>
         <w:rPr>
           <w:rFonts w:ascii="Consolas" w:hAnsi="Consolas"/>
@@ -22567,70 +22073,6 @@
           <w:sz w:val="21"/>
           <w:szCs w:val="21"/>
         </w:rPr>
-        <w:t>feature</w:t>
-      </w:r>
-      <w:r>
-        <w:rPr>
-          <w:rFonts w:ascii="Consolas" w:hAnsi="Consolas"/>
-          <w:color w:val="3B3B3B"/>
-          <w:sz w:val="21"/>
-          <w:szCs w:val="21"/>
-        </w:rPr>
-        <w:t>.</w:t>
-      </w:r>
-      <w:r>
-        <w:rPr>
-          <w:rFonts w:ascii="Consolas" w:hAnsi="Consolas"/>
-          <w:color w:val="795E26"/>
-          <w:sz w:val="21"/>
-          <w:szCs w:val="21"/>
-        </w:rPr>
-        <w:t>sort</w:t>
-      </w:r>
-      <w:proofErr w:type="gramEnd"/>
-      <w:r>
-        <w:rPr>
-          <w:rFonts w:ascii="Consolas" w:hAnsi="Consolas"/>
-          <w:color w:val="795E26"/>
-          <w:sz w:val="21"/>
-          <w:szCs w:val="21"/>
-        </w:rPr>
-        <w:t>_values</w:t>
-      </w:r>
-      <w:r>
-        <w:rPr>
-          <w:rFonts w:ascii="Consolas" w:hAnsi="Consolas"/>
-          <w:color w:val="3B3B3B"/>
-          <w:sz w:val="21"/>
-          <w:szCs w:val="21"/>
-        </w:rPr>
-        <w:t>(</w:t>
-      </w:r>
-      <w:r>
-        <w:rPr>
-          <w:rFonts w:ascii="Consolas" w:hAnsi="Consolas"/>
-          <w:color w:val="A31515"/>
-          <w:sz w:val="21"/>
-          <w:szCs w:val="21"/>
-        </w:rPr>
-        <w:t>'importance'</w:t>
-      </w:r>
-      <w:r>
-        <w:rPr>
-          <w:rFonts w:ascii="Consolas" w:hAnsi="Consolas"/>
-          <w:color w:val="3B3B3B"/>
-          <w:sz w:val="21"/>
-          <w:szCs w:val="21"/>
-        </w:rPr>
-        <w:t xml:space="preserve">, </w:t>
-      </w:r>
-      <w:r>
-        <w:rPr>
-          <w:rFonts w:ascii="Consolas" w:hAnsi="Consolas"/>
-          <w:color w:val="001080"/>
-          <w:sz w:val="21"/>
-          <w:szCs w:val="21"/>
-        </w:rPr>
         <w:t>ascending</w:t>
       </w:r>
       <w:r>
@@ -22664,15 +22106,15 @@
     <w:p>
       <w:pPr>
         <w:pStyle w:val="Content"/>
+        <w:jc w:val="center"/>
       </w:pPr>
       <w:r>
         <w:rPr>
           <w:noProof/>
         </w:rPr>
-        <w:lastRenderedPageBreak/>
         <w:drawing>
-          <wp:inline distT="0" distB="0" distL="0" distR="0" wp14:anchorId="6D351455" wp14:editId="0DE3446E">
-            <wp:extent cx="3380952" cy="4161905"/>
+          <wp:inline distT="0" distB="0" distL="0" distR="0" wp14:anchorId="6D351455" wp14:editId="37F49C66">
+            <wp:extent cx="2692719" cy="3314700"/>
             <wp:effectExtent l="0" t="0" r="0" b="0"/>
             <wp:docPr id="339724471" name="Picture 1" descr="A screenshot of a table&#10;&#10;Description automatically generated"/>
             <wp:cNvGraphicFramePr>
@@ -22694,7 +22136,7 @@
                   <pic:spPr>
                     <a:xfrm>
                       <a:off x="0" y="0"/>
-                      <a:ext cx="3380952" cy="4161905"/>
+                      <a:ext cx="2698037" cy="3321246"/>
                     </a:xfrm>
                     <a:prstGeom prst="rect">
                       <a:avLst/>
@@ -22728,6 +22170,7 @@
           <w:i/>
           <w:iCs/>
         </w:rPr>
+        <w:lastRenderedPageBreak/>
         <w:t>Đánh giá chất lượng mô hình</w:t>
       </w:r>
     </w:p>
@@ -22742,15 +22185,16 @@
     <w:p>
       <w:pPr>
         <w:pStyle w:val="Content"/>
+        <w:jc w:val="center"/>
       </w:pPr>
       <w:r>
         <w:rPr>
           <w:noProof/>
         </w:rPr>
         <w:drawing>
-          <wp:inline distT="0" distB="0" distL="0" distR="0" wp14:anchorId="71C49BB5" wp14:editId="0BEF218C">
-            <wp:extent cx="5315692" cy="2010056"/>
-            <wp:effectExtent l="0" t="0" r="0" b="9525"/>
+          <wp:inline distT="0" distB="0" distL="0" distR="0" wp14:anchorId="71C49BB5" wp14:editId="42117BA3">
+            <wp:extent cx="4739640" cy="1792230"/>
+            <wp:effectExtent l="0" t="0" r="3810" b="0"/>
             <wp:docPr id="1050305128" name="Picture 1" descr="A screenshot of a computer&#10;&#10;Description automatically generated"/>
             <wp:cNvGraphicFramePr>
               <a:graphicFrameLocks xmlns:a="http://schemas.openxmlformats.org/drawingml/2006/main" noChangeAspect="1"/>
@@ -22771,7 +22215,7 @@
                   <pic:spPr>
                     <a:xfrm>
                       <a:off x="0" y="0"/>
-                      <a:ext cx="5315692" cy="2010056"/>
+                      <a:ext cx="4744406" cy="1794032"/>
                     </a:xfrm>
                     <a:prstGeom prst="rect">
                       <a:avLst/>
@@ -22789,11 +22233,7 @@
         <w:pStyle w:val="Content"/>
       </w:pPr>
       <w:r>
-        <w:t xml:space="preserve">Với mô hình này, độ chính xác của thuật toán còn thấp, chỉ đạt mức 67% kết quả dự đoán đúng. Với bài toán có độ cân bằng thấp, các dữ liệu đầu vào chênh lệch nhau rất </w:t>
-      </w:r>
-      <w:r>
-        <w:lastRenderedPageBreak/>
-        <w:t xml:space="preserve">nhiều thì việc độ chính xác đạt 67% là ở mức tạm chấp nhận được và cần cải thiện thêm rất nhiều để tăng độ chính xác lên cao hơn. </w:t>
+        <w:t xml:space="preserve">Với mô hình này, độ chính xác của thuật toán còn thấp, chỉ đạt mức 67% kết quả dự đoán đúng. Với bài toán có độ cân bằng thấp, các dữ liệu đầu vào chênh lệch nhau rất nhiều thì việc độ chính xác đạt 67% là ở mức tạm chấp nhận được và cần cải thiện thêm rất nhiều để tăng độ chính xác lên cao hơn. </w:t>
       </w:r>
     </w:p>
     <w:p>
@@ -22813,14 +22253,15 @@
     <w:p>
       <w:pPr>
         <w:pStyle w:val="Content"/>
+        <w:jc w:val="center"/>
       </w:pPr>
       <w:r>
         <w:rPr>
           <w:noProof/>
         </w:rPr>
         <w:drawing>
-          <wp:inline distT="0" distB="0" distL="0" distR="0" wp14:anchorId="5386F7F5" wp14:editId="58C1FC12">
-            <wp:extent cx="5239481" cy="2019582"/>
+          <wp:inline distT="0" distB="0" distL="0" distR="0" wp14:anchorId="5386F7F5" wp14:editId="11BCF29D">
+            <wp:extent cx="4457700" cy="1718241"/>
             <wp:effectExtent l="0" t="0" r="0" b="0"/>
             <wp:docPr id="806825069" name="Picture 1" descr="A screenshot of a computer&#10;&#10;Description automatically generated"/>
             <wp:cNvGraphicFramePr>
@@ -22842,7 +22283,7 @@
                   <pic:spPr>
                     <a:xfrm>
                       <a:off x="0" y="0"/>
-                      <a:ext cx="5239481" cy="2019582"/>
+                      <a:ext cx="4463409" cy="1720442"/>
                     </a:xfrm>
                     <a:prstGeom prst="rect">
                       <a:avLst/>
@@ -22910,16 +22351,18 @@
     <w:p>
       <w:pPr>
         <w:pStyle w:val="Content"/>
+        <w:jc w:val="center"/>
       </w:pPr>
       <w:r>
         <w:rPr>
           <w:noProof/>
           <w:lang w:val="vi-VN"/>
         </w:rPr>
+        <w:lastRenderedPageBreak/>
         <w:drawing>
-          <wp:inline distT="0" distB="0" distL="0" distR="0" wp14:anchorId="5B88A68A" wp14:editId="157B2A82">
-            <wp:extent cx="5477639" cy="1952898"/>
-            <wp:effectExtent l="0" t="0" r="0" b="9525"/>
+          <wp:inline distT="0" distB="0" distL="0" distR="0" wp14:anchorId="5B88A68A" wp14:editId="755EA0F1">
+            <wp:extent cx="4678680" cy="1668052"/>
+            <wp:effectExtent l="0" t="0" r="7620" b="8890"/>
             <wp:docPr id="1101623576" name="Picture 1" descr="A screenshot of a computer&#10;&#10;Description automatically generated"/>
             <wp:cNvGraphicFramePr>
               <a:graphicFrameLocks xmlns:a="http://schemas.openxmlformats.org/drawingml/2006/main" noChangeAspect="1"/>
@@ -22940,7 +22383,7 @@
                   <pic:spPr>
                     <a:xfrm>
                       <a:off x="0" y="0"/>
-                      <a:ext cx="5477639" cy="1952898"/>
+                      <a:ext cx="4693943" cy="1673494"/>
                     </a:xfrm>
                     <a:prstGeom prst="rect">
                       <a:avLst/>
@@ -22952,12 +22395,6 @@
           </wp:inline>
         </w:drawing>
       </w:r>
-      <w:r>
-        <w:rPr>
-          <w:lang w:val="vi-VN"/>
-        </w:rPr>
-        <w:t xml:space="preserve"> </w:t>
-      </w:r>
     </w:p>
     <w:p>
       <w:pPr>
@@ -22980,16 +22417,7 @@
         <w:pStyle w:val="Content"/>
       </w:pPr>
       <w:r>
-        <w:lastRenderedPageBreak/>
-        <w:t xml:space="preserve">Trước hết ta sẽ cần lưu lại model với thư viện pickle, các model sẽ được lưu dưới dạng tệp tin </w:t>
-      </w:r>
-      <w:proofErr w:type="gramStart"/>
-      <w:r>
-        <w:t>“.pkl</w:t>
-      </w:r>
-      <w:proofErr w:type="gramEnd"/>
-      <w:r>
-        <w:t>”.</w:t>
+        <w:t>Trước hết ta sẽ cần lưu lại model với thư viện pickle, các model sẽ được lưu dưới dạng tệp tin “.pkl”.</w:t>
       </w:r>
     </w:p>
     <w:p>
@@ -22997,15 +22425,7 @@
         <w:pStyle w:val="Content"/>
       </w:pPr>
       <w:r>
-        <w:t xml:space="preserve">Về giao diện, ta sẽ sử dụng thư viện Streamlit của python. Cụ thể, ta sẽ xây dựng giao diện mà người dùng có thể nhập vào các thông tin như IsSpicy, </w:t>
-      </w:r>
-      <w:proofErr w:type="gramStart"/>
-      <w:r>
-        <w:t>HasChicken,…</w:t>
-      </w:r>
-      <w:proofErr w:type="gramEnd"/>
-      <w:r>
-        <w:t xml:space="preserve">. </w:t>
+        <w:t xml:space="preserve">Về giao diện, ta sẽ sử dụng thư viện Streamlit của python. Cụ thể, ta sẽ xây dựng giao diện mà người dùng có thể nhập vào các thông tin như IsSpicy, HasChicken,…. </w:t>
       </w:r>
     </w:p>
     <w:p>
@@ -23033,9 +22453,9 @@
           <w:noProof/>
         </w:rPr>
         <w:drawing>
-          <wp:inline distT="0" distB="0" distL="0" distR="0" wp14:anchorId="4CD90DA1" wp14:editId="4CF634C1">
-            <wp:extent cx="5760720" cy="3040380"/>
-            <wp:effectExtent l="0" t="0" r="0" b="7620"/>
+          <wp:inline distT="0" distB="0" distL="0" distR="0" wp14:anchorId="4CD90DA1" wp14:editId="61ED4B95">
+            <wp:extent cx="5524500" cy="2915708"/>
+            <wp:effectExtent l="0" t="0" r="0" b="0"/>
             <wp:docPr id="290844585" name="Picture 1" descr="A screenshot of a computer&#10;&#10;Description automatically generated"/>
             <wp:cNvGraphicFramePr>
               <a:graphicFrameLocks xmlns:a="http://schemas.openxmlformats.org/drawingml/2006/main" noChangeAspect="1"/>
@@ -23056,7 +22476,7 @@
                   <pic:spPr>
                     <a:xfrm>
                       <a:off x="0" y="0"/>
-                      <a:ext cx="5760720" cy="3040380"/>
+                      <a:ext cx="5530771" cy="2919017"/>
                     </a:xfrm>
                     <a:prstGeom prst="rect">
                       <a:avLst/>
@@ -23068,6 +22488,13 @@
           </wp:inline>
         </w:drawing>
       </w:r>
+      <w:r>
+        <w:rPr>
+          <w:b/>
+          <w:bCs/>
+        </w:rPr>
+        <w:br w:type="page"/>
+      </w:r>
     </w:p>
     <w:p>
       <w:pPr>
@@ -23079,30 +22506,12 @@
           <w:bCs/>
         </w:rPr>
       </w:pPr>
+      <w:bookmarkStart w:id="71" w:name="_Toc169652002"/>
       <w:r>
         <w:rPr>
           <w:b/>
           <w:bCs/>
         </w:rPr>
-        <w:br w:type="page"/>
-      </w:r>
-    </w:p>
-    <w:p>
-      <w:pPr>
-        <w:pStyle w:val="Content"/>
-        <w:jc w:val="center"/>
-        <w:outlineLvl w:val="0"/>
-        <w:rPr>
-          <w:b/>
-          <w:bCs/>
-        </w:rPr>
-      </w:pPr>
-      <w:bookmarkStart w:id="71" w:name="_Toc169652002"/>
-      <w:r>
-        <w:rPr>
-          <w:b/>
-          <w:bCs/>
-        </w:rPr>
         <w:lastRenderedPageBreak/>
         <w:t>CHƯƠNG 4: KẾT LUẬN</w:t>
       </w:r>
@@ -23289,13 +22698,8 @@
         <w:pStyle w:val="Content"/>
       </w:pPr>
       <w:r>
-        <w:t xml:space="preserve">Em xin chân thành cảm </w:t>
-      </w:r>
-      <w:proofErr w:type="gramStart"/>
-      <w:r>
-        <w:t>ơn !</w:t>
-      </w:r>
-      <w:proofErr w:type="gramEnd"/>
+        <w:t>Em xin chân thành cảm ơn !</w:t>
+      </w:r>
     </w:p>
     <w:p>
       <w:pPr>

</xml_diff>